<commit_message>
Added acceptance criterias to the user stories, fiex a typo in architectural design
</commit_message>
<xml_diff>
--- a/Documentation/User stories.docx
+++ b/Documentation/User stories.docx
@@ -39,14 +39,102 @@
           <w:lang w:val="en-US"/>
         </w:rPr>
       </w:pPr>
-      <w:r>
-        <w:rPr>
-          <w:sz w:val="24"/>
-          <w:szCs w:val="24"/>
-          <w:lang w:val="en-US"/>
-        </w:rPr>
-        <w:t>As a senior developer I want to be able to see all the tickets in the system so I can select tickets which are the most critical.</w:t>
-      </w:r>
+    </w:p>
+    <w:p>
+      <w:pPr>
+        <w:rPr>
+          <w:sz w:val="24"/>
+          <w:szCs w:val="24"/>
+          <w:lang w:val="en-US"/>
+        </w:rPr>
+      </w:pPr>
+      <w:r>
+        <w:rPr>
+          <w:sz w:val="24"/>
+          <w:szCs w:val="24"/>
+          <w:lang w:val="en-US"/>
+        </w:rPr>
+        <w:t>As a CEO of a software company I need a ticketing system so my employees can have a good overview of all the bug that they need to deal with.</w:t>
+      </w:r>
+    </w:p>
+    <w:p>
+      <w:pPr>
+        <w:rPr>
+          <w:sz w:val="24"/>
+          <w:szCs w:val="24"/>
+          <w:lang w:val="en-US"/>
+        </w:rPr>
+      </w:pPr>
+      <w:r>
+        <w:rPr>
+          <w:sz w:val="24"/>
+          <w:szCs w:val="24"/>
+          <w:lang w:val="en-US"/>
+        </w:rPr>
+        <w:t>As a senior developer I want to be able to see all the tickets in the system so I can select tickets which are the most critical</w:t>
+      </w:r>
+      <w:r>
+        <w:rPr>
+          <w:sz w:val="24"/>
+          <w:szCs w:val="24"/>
+          <w:lang w:val="en-US"/>
+        </w:rPr>
+        <w:t>:</w:t>
+      </w:r>
+    </w:p>
+    <w:p>
+      <w:pPr>
+        <w:pStyle w:val="ListParagraph"/>
+        <w:numPr>
+          <w:ilvl w:val="0"/>
+          <w:numId w:val="1"/>
+        </w:numPr>
+        <w:rPr>
+          <w:sz w:val="24"/>
+          <w:szCs w:val="24"/>
+          <w:lang w:val="en-US"/>
+        </w:rPr>
+      </w:pPr>
+      <w:r>
+        <w:rPr>
+          <w:sz w:val="24"/>
+          <w:szCs w:val="24"/>
+          <w:lang w:val="en-US"/>
+        </w:rPr>
+        <w:t>All the tickets should be visible to a senior developer</w:t>
+      </w:r>
+    </w:p>
+    <w:p>
+      <w:pPr>
+        <w:pStyle w:val="ListParagraph"/>
+        <w:numPr>
+          <w:ilvl w:val="0"/>
+          <w:numId w:val="1"/>
+        </w:numPr>
+        <w:rPr>
+          <w:sz w:val="24"/>
+          <w:szCs w:val="24"/>
+          <w:lang w:val="en-US"/>
+        </w:rPr>
+      </w:pPr>
+      <w:r>
+        <w:rPr>
+          <w:sz w:val="24"/>
+          <w:szCs w:val="24"/>
+          <w:lang w:val="en-US"/>
+        </w:rPr>
+        <w:t>The importance level of the ticket should be visible to all developers</w:t>
+      </w:r>
+    </w:p>
+    <w:p>
+      <w:pPr>
+        <w:pStyle w:val="ListParagraph"/>
+        <w:rPr>
+          <w:sz w:val="24"/>
+          <w:szCs w:val="24"/>
+          <w:lang w:val="en-US"/>
+        </w:rPr>
+      </w:pPr>
     </w:p>
     <w:p>
       <w:pPr>
@@ -71,7 +159,15 @@
           <w:szCs w:val="24"/>
           <w:lang w:val="en-US"/>
         </w:rPr>
-        <w:t>importancy</w:t>
+        <w:t>importanc</w:t>
+      </w:r>
+      <w:r>
+        <w:rPr>
+          <w:sz w:val="24"/>
+          <w:szCs w:val="24"/>
+          <w:lang w:val="en-US"/>
+        </w:rPr>
+        <w:t>y</w:t>
       </w:r>
       <w:proofErr w:type="spellEnd"/>
       <w:r>
@@ -96,7 +192,37 @@
           <w:szCs w:val="24"/>
           <w:lang w:val="en-US"/>
         </w:rPr>
-        <w:t xml:space="preserve"> and prioritize them.</w:t>
+        <w:t xml:space="preserve"> and prioritize them</w:t>
+      </w:r>
+      <w:r>
+        <w:rPr>
+          <w:sz w:val="24"/>
+          <w:szCs w:val="24"/>
+          <w:lang w:val="en-US"/>
+        </w:rPr>
+        <w:t>:</w:t>
+      </w:r>
+    </w:p>
+    <w:p>
+      <w:pPr>
+        <w:pStyle w:val="ListParagraph"/>
+        <w:numPr>
+          <w:ilvl w:val="0"/>
+          <w:numId w:val="2"/>
+        </w:numPr>
+        <w:rPr>
+          <w:sz w:val="24"/>
+          <w:szCs w:val="24"/>
+          <w:lang w:val="en-US"/>
+        </w:rPr>
+      </w:pPr>
+      <w:r>
+        <w:rPr>
+          <w:sz w:val="24"/>
+          <w:szCs w:val="24"/>
+          <w:lang w:val="en-US"/>
+        </w:rPr>
+        <w:t>The filtering system should work with all importance levels.</w:t>
       </w:r>
     </w:p>
     <w:p>
@@ -118,36 +244,81 @@
     </w:p>
     <w:p>
       <w:pPr>
-        <w:rPr>
-          <w:sz w:val="24"/>
-          <w:szCs w:val="24"/>
-          <w:lang w:val="en-US"/>
-        </w:rPr>
-      </w:pPr>
-      <w:r>
-        <w:rPr>
-          <w:sz w:val="24"/>
-          <w:szCs w:val="24"/>
-          <w:lang w:val="en-US"/>
-        </w:rPr>
-        <w:t>As a CEO of a software company I need a ticketing system so my employees can have a good overview of all the bug that they need to deal with.</w:t>
-      </w:r>
-    </w:p>
-    <w:p>
-      <w:pPr>
-        <w:rPr>
-          <w:sz w:val="24"/>
-          <w:szCs w:val="24"/>
-          <w:lang w:val="en-US"/>
-        </w:rPr>
-      </w:pPr>
-      <w:r>
-        <w:rPr>
-          <w:sz w:val="24"/>
-          <w:szCs w:val="24"/>
-          <w:lang w:val="en-US"/>
-        </w:rPr>
-        <w:t xml:space="preserve">As a developer I want to assign myself to a ticket so this way the others can see that this ticket is already </w:t>
+        <w:pStyle w:val="ListParagraph"/>
+        <w:numPr>
+          <w:ilvl w:val="0"/>
+          <w:numId w:val="2"/>
+        </w:numPr>
+        <w:rPr>
+          <w:sz w:val="24"/>
+          <w:szCs w:val="24"/>
+          <w:lang w:val="en-US"/>
+        </w:rPr>
+      </w:pPr>
+      <w:r>
+        <w:rPr>
+          <w:sz w:val="24"/>
+          <w:szCs w:val="24"/>
+          <w:lang w:val="en-US"/>
+        </w:rPr>
+        <w:t xml:space="preserve">The system should be able to </w:t>
+      </w:r>
+      <w:r>
+        <w:rPr>
+          <w:sz w:val="24"/>
+          <w:szCs w:val="24"/>
+          <w:lang w:val="en-US"/>
+        </w:rPr>
+        <w:t>automatically</w:t>
+      </w:r>
+      <w:r>
+        <w:rPr>
+          <w:sz w:val="24"/>
+          <w:szCs w:val="24"/>
+          <w:lang w:val="en-US"/>
+        </w:rPr>
+        <w:t xml:space="preserve"> filter the visible tickets depending on the user’s level in the system.</w:t>
+      </w:r>
+    </w:p>
+    <w:p>
+      <w:pPr>
+        <w:rPr>
+          <w:sz w:val="24"/>
+          <w:szCs w:val="24"/>
+          <w:lang w:val="en-US"/>
+        </w:rPr>
+      </w:pPr>
+      <w:r>
+        <w:rPr>
+          <w:sz w:val="24"/>
+          <w:szCs w:val="24"/>
+          <w:lang w:val="en-US"/>
+        </w:rPr>
+        <w:t>As a developer I want to assign myself to a ticket so this way the others can see that this ticket is</w:t>
+      </w:r>
+      <w:r>
+        <w:rPr>
+          <w:sz w:val="24"/>
+          <w:szCs w:val="24"/>
+          <w:lang w:val="en-US"/>
+        </w:rPr>
+        <w:t xml:space="preserve"> </w:t>
+      </w:r>
+      <w:r>
+        <w:rPr>
+          <w:sz w:val="24"/>
+          <w:szCs w:val="24"/>
+          <w:lang w:val="en-US"/>
+        </w:rPr>
+        <w:t>taken</w:t>
+      </w:r>
+      <w:r>
+        <w:rPr>
+          <w:sz w:val="24"/>
+          <w:szCs w:val="24"/>
+          <w:lang w:val="en-US"/>
+        </w:rPr>
+        <w:t xml:space="preserve"> </w:t>
       </w:r>
       <w:proofErr w:type="gramStart"/>
       <w:r>
@@ -156,7 +327,7 @@
           <w:szCs w:val="24"/>
           <w:lang w:val="en-US"/>
         </w:rPr>
-        <w:t>taken</w:t>
+        <w:t>already</w:t>
       </w:r>
       <w:proofErr w:type="gramEnd"/>
       <w:r>
@@ -170,6 +341,82 @@
     </w:p>
     <w:p>
       <w:pPr>
+        <w:pStyle w:val="ListParagraph"/>
+        <w:numPr>
+          <w:ilvl w:val="0"/>
+          <w:numId w:val="2"/>
+        </w:numPr>
+        <w:rPr>
+          <w:sz w:val="24"/>
+          <w:szCs w:val="24"/>
+          <w:lang w:val="en-US"/>
+        </w:rPr>
+      </w:pPr>
+      <w:r>
+        <w:rPr>
+          <w:sz w:val="24"/>
+          <w:szCs w:val="24"/>
+          <w:lang w:val="en-US"/>
+        </w:rPr>
+        <w:t>Every user should be able to assign himself to an available ticket</w:t>
+      </w:r>
+    </w:p>
+    <w:p>
+      <w:pPr>
+        <w:pStyle w:val="ListParagraph"/>
+        <w:numPr>
+          <w:ilvl w:val="0"/>
+          <w:numId w:val="2"/>
+        </w:numPr>
+        <w:rPr>
+          <w:sz w:val="24"/>
+          <w:szCs w:val="24"/>
+          <w:lang w:val="en-US"/>
+        </w:rPr>
+      </w:pPr>
+      <w:r>
+        <w:rPr>
+          <w:sz w:val="24"/>
+          <w:szCs w:val="24"/>
+          <w:lang w:val="en-US"/>
+        </w:rPr>
+        <w:t>A taken ticket should disappear from the system.</w:t>
+      </w:r>
+    </w:p>
+    <w:p>
+      <w:pPr>
+        <w:pStyle w:val="ListParagraph"/>
+        <w:numPr>
+          <w:ilvl w:val="0"/>
+          <w:numId w:val="2"/>
+        </w:numPr>
+        <w:rPr>
+          <w:sz w:val="24"/>
+          <w:szCs w:val="24"/>
+          <w:lang w:val="en-US"/>
+        </w:rPr>
+      </w:pPr>
+      <w:r>
+        <w:rPr>
+          <w:sz w:val="24"/>
+          <w:szCs w:val="24"/>
+          <w:lang w:val="en-US"/>
+        </w:rPr>
+        <w:t>Every senior developer should be able to see which ticket is taken and by whom it is taken</w:t>
+      </w:r>
+    </w:p>
+    <w:p>
+      <w:pPr>
+        <w:pStyle w:val="ListParagraph"/>
+        <w:rPr>
+          <w:sz w:val="24"/>
+          <w:szCs w:val="24"/>
+          <w:lang w:val="en-US"/>
+        </w:rPr>
+      </w:pPr>
+    </w:p>
+    <w:p>
+      <w:pPr>
         <w:rPr>
           <w:sz w:val="24"/>
           <w:szCs w:val="24"/>
@@ -187,37 +434,131 @@
     </w:p>
     <w:p>
       <w:pPr>
-        <w:rPr>
-          <w:sz w:val="24"/>
-          <w:szCs w:val="24"/>
-          <w:lang w:val="en-US"/>
-        </w:rPr>
-      </w:pPr>
-      <w:r>
-        <w:rPr>
-          <w:sz w:val="24"/>
-          <w:szCs w:val="24"/>
-          <w:lang w:val="en-US"/>
-        </w:rPr>
-        <w:t xml:space="preserve">As a senior developer I need a way to see the tickets that </w:t>
-      </w:r>
-      <w:proofErr w:type="gramStart"/>
-      <w:r>
-        <w:rPr>
-          <w:sz w:val="24"/>
-          <w:szCs w:val="24"/>
-          <w:lang w:val="en-US"/>
-        </w:rPr>
-        <w:t>a</w:t>
-      </w:r>
-      <w:proofErr w:type="gramEnd"/>
-      <w:r>
-        <w:rPr>
-          <w:sz w:val="24"/>
-          <w:szCs w:val="24"/>
-          <w:lang w:val="en-US"/>
-        </w:rPr>
-        <w:t xml:space="preserve"> intern is doing so I can see his progress and even maybe help him.</w:t>
+        <w:pStyle w:val="ListParagraph"/>
+        <w:numPr>
+          <w:ilvl w:val="0"/>
+          <w:numId w:val="3"/>
+        </w:numPr>
+        <w:rPr>
+          <w:sz w:val="24"/>
+          <w:szCs w:val="24"/>
+          <w:lang w:val="en-US"/>
+        </w:rPr>
+      </w:pPr>
+      <w:r>
+        <w:rPr>
+          <w:sz w:val="24"/>
+          <w:szCs w:val="24"/>
+          <w:lang w:val="en-US"/>
+        </w:rPr>
+        <w:t>Every developer should be able to close a ticket he assign</w:t>
+      </w:r>
+      <w:r>
+        <w:rPr>
+          <w:sz w:val="24"/>
+          <w:szCs w:val="24"/>
+          <w:lang w:val="en-US"/>
+        </w:rPr>
+        <w:t>ed</w:t>
+      </w:r>
+      <w:r>
+        <w:rPr>
+          <w:sz w:val="24"/>
+          <w:szCs w:val="24"/>
+          <w:lang w:val="en-US"/>
+        </w:rPr>
+        <w:t xml:space="preserve"> himself to.</w:t>
+      </w:r>
+    </w:p>
+    <w:p>
+      <w:pPr>
+        <w:pStyle w:val="ListParagraph"/>
+        <w:numPr>
+          <w:ilvl w:val="0"/>
+          <w:numId w:val="3"/>
+        </w:numPr>
+        <w:rPr>
+          <w:sz w:val="24"/>
+          <w:szCs w:val="24"/>
+          <w:lang w:val="en-US"/>
+        </w:rPr>
+      </w:pPr>
+      <w:r>
+        <w:rPr>
+          <w:sz w:val="24"/>
+          <w:szCs w:val="24"/>
+          <w:lang w:val="en-US"/>
+        </w:rPr>
+        <w:t>Senior dev can see and the closed tickets</w:t>
+      </w:r>
+    </w:p>
+    <w:p>
+      <w:pPr>
+        <w:rPr>
+          <w:sz w:val="24"/>
+          <w:szCs w:val="24"/>
+          <w:lang w:val="en-US"/>
+        </w:rPr>
+      </w:pPr>
+      <w:r>
+        <w:rPr>
+          <w:sz w:val="24"/>
+          <w:szCs w:val="24"/>
+          <w:lang w:val="en-US"/>
+        </w:rPr>
+        <w:t>As a developer in the company I need a login so that I can login to my profile and see all of tickets I took.</w:t>
+      </w:r>
+    </w:p>
+    <w:p>
+      <w:pPr>
+        <w:pStyle w:val="ListParagraph"/>
+        <w:numPr>
+          <w:ilvl w:val="0"/>
+          <w:numId w:val="4"/>
+        </w:numPr>
+        <w:rPr>
+          <w:sz w:val="24"/>
+          <w:szCs w:val="24"/>
+          <w:lang w:val="en-US"/>
+        </w:rPr>
+      </w:pPr>
+      <w:r>
+        <w:rPr>
+          <w:sz w:val="24"/>
+          <w:szCs w:val="24"/>
+          <w:lang w:val="en-US"/>
+        </w:rPr>
+        <w:t xml:space="preserve">Every developer in the company is </w:t>
+      </w:r>
+      <w:r>
+        <w:rPr>
+          <w:sz w:val="24"/>
+          <w:szCs w:val="24"/>
+          <w:lang w:val="en-US"/>
+        </w:rPr>
+        <w:t>required to login to the system with username and password</w:t>
+      </w:r>
+    </w:p>
+    <w:p>
+      <w:pPr>
+        <w:pStyle w:val="ListParagraph"/>
+        <w:numPr>
+          <w:ilvl w:val="0"/>
+          <w:numId w:val="4"/>
+        </w:numPr>
+        <w:rPr>
+          <w:sz w:val="24"/>
+          <w:szCs w:val="24"/>
+          <w:lang w:val="en-US"/>
+        </w:rPr>
+      </w:pPr>
+      <w:r>
+        <w:rPr>
+          <w:sz w:val="24"/>
+          <w:szCs w:val="24"/>
+          <w:lang w:val="en-US"/>
+        </w:rPr>
+        <w:t>Every developer should be able to see all the tickets he took, but only when he is logged in the system.</w:t>
       </w:r>
     </w:p>
     <w:p>
@@ -242,6 +583,475 @@
     </w:sectPr>
   </w:body>
 </w:document>
+</file>
+
+<file path=word/numbering.xml><?xml version="1.0" encoding="utf-8"?>
+<w:numbering xmlns:wpc="http://schemas.microsoft.com/office/word/2010/wordprocessingCanvas" xmlns:cx="http://schemas.microsoft.com/office/drawing/2014/chartex" xmlns:cx1="http://schemas.microsoft.com/office/drawing/2015/9/8/chartex" xmlns:cx2="http://schemas.microsoft.com/office/drawing/2015/10/21/chartex" xmlns:cx3="http://schemas.microsoft.com/office/drawing/2016/5/9/chartex" xmlns:cx4="http://schemas.microsoft.com/office/drawing/2016/5/10/chartex" xmlns:cx5="http://schemas.microsoft.com/office/drawing/2016/5/11/chartex" xmlns:cx6="http://schemas.microsoft.com/office/drawing/2016/5/12/chartex" xmlns:cx7="http://schemas.microsoft.com/office/drawing/2016/5/13/chartex" xmlns:cx8="http://schemas.microsoft.com/office/drawing/2016/5/14/chartex" xmlns:mc="http://schemas.openxmlformats.org/markup-compatibility/2006" xmlns:aink="http://schemas.microsoft.com/office/drawing/2016/ink" xmlns:am3d="http://schemas.microsoft.com/office/drawing/2017/model3d" xmlns:o="urn:schemas-microsoft-com:office:office" xmlns:r="http://schemas.openxmlformats.org/officeDocument/2006/relationships" xmlns:m="http://schemas.openxmlformats.org/officeDocument/2006/math" xmlns:v="urn:schemas-microsoft-com:vml" xmlns:wp14="http://schemas.microsoft.com/office/word/2010/wordprocessingDrawing" xmlns:wp="http://schemas.openxmlformats.org/drawingml/2006/wordprocessingDrawing" xmlns:w10="urn:schemas-microsoft-com:office:word" xmlns:w="http://schemas.openxmlformats.org/wordprocessingml/2006/main" xmlns:w14="http://schemas.microsoft.com/office/word/2010/wordml" xmlns:w15="http://schemas.microsoft.com/office/word/2012/wordml" xmlns:w16cex="http://schemas.microsoft.com/office/word/2018/wordml/cex" xmlns:w16cid="http://schemas.microsoft.com/office/word/2016/wordml/cid" xmlns:w16="http://schemas.microsoft.com/office/word/2018/wordml" xmlns:w16se="http://schemas.microsoft.com/office/word/2015/wordml/symex" xmlns:wpg="http://schemas.microsoft.com/office/word/2010/wordprocessingGroup" xmlns:wpi="http://schemas.microsoft.com/office/word/2010/wordprocessingInk" xmlns:wne="http://schemas.microsoft.com/office/word/2006/wordml" xmlns:wps="http://schemas.microsoft.com/office/word/2010/wordprocessingShape" mc:Ignorable="w14 w15 w16se w16cid w16 w16cex wp14">
+  <w:abstractNum w:abstractNumId="0" w15:restartNumberingAfterBreak="0">
+    <w:nsid w:val="29487339"/>
+    <w:multiLevelType w:val="hybridMultilevel"/>
+    <w:tmpl w:val="51E67704"/>
+    <w:lvl w:ilvl="0" w:tplc="20000001">
+      <w:start w:val="1"/>
+      <w:numFmt w:val="bullet"/>
+      <w:lvlText w:val=""/>
+      <w:lvlJc w:val="left"/>
+      <w:pPr>
+        <w:ind w:left="720" w:hanging="360"/>
+      </w:pPr>
+      <w:rPr>
+        <w:rFonts w:ascii="Symbol" w:hAnsi="Symbol" w:hint="default"/>
+      </w:rPr>
+    </w:lvl>
+    <w:lvl w:ilvl="1" w:tplc="20000003" w:tentative="1">
+      <w:start w:val="1"/>
+      <w:numFmt w:val="bullet"/>
+      <w:lvlText w:val="o"/>
+      <w:lvlJc w:val="left"/>
+      <w:pPr>
+        <w:ind w:left="1440" w:hanging="360"/>
+      </w:pPr>
+      <w:rPr>
+        <w:rFonts w:ascii="Courier New" w:hAnsi="Courier New" w:cs="Courier New" w:hint="default"/>
+      </w:rPr>
+    </w:lvl>
+    <w:lvl w:ilvl="2" w:tplc="20000005" w:tentative="1">
+      <w:start w:val="1"/>
+      <w:numFmt w:val="bullet"/>
+      <w:lvlText w:val=""/>
+      <w:lvlJc w:val="left"/>
+      <w:pPr>
+        <w:ind w:left="2160" w:hanging="360"/>
+      </w:pPr>
+      <w:rPr>
+        <w:rFonts w:ascii="Wingdings" w:hAnsi="Wingdings" w:hint="default"/>
+      </w:rPr>
+    </w:lvl>
+    <w:lvl w:ilvl="3" w:tplc="20000001" w:tentative="1">
+      <w:start w:val="1"/>
+      <w:numFmt w:val="bullet"/>
+      <w:lvlText w:val=""/>
+      <w:lvlJc w:val="left"/>
+      <w:pPr>
+        <w:ind w:left="2880" w:hanging="360"/>
+      </w:pPr>
+      <w:rPr>
+        <w:rFonts w:ascii="Symbol" w:hAnsi="Symbol" w:hint="default"/>
+      </w:rPr>
+    </w:lvl>
+    <w:lvl w:ilvl="4" w:tplc="20000003" w:tentative="1">
+      <w:start w:val="1"/>
+      <w:numFmt w:val="bullet"/>
+      <w:lvlText w:val="o"/>
+      <w:lvlJc w:val="left"/>
+      <w:pPr>
+        <w:ind w:left="3600" w:hanging="360"/>
+      </w:pPr>
+      <w:rPr>
+        <w:rFonts w:ascii="Courier New" w:hAnsi="Courier New" w:cs="Courier New" w:hint="default"/>
+      </w:rPr>
+    </w:lvl>
+    <w:lvl w:ilvl="5" w:tplc="20000005" w:tentative="1">
+      <w:start w:val="1"/>
+      <w:numFmt w:val="bullet"/>
+      <w:lvlText w:val=""/>
+      <w:lvlJc w:val="left"/>
+      <w:pPr>
+        <w:ind w:left="4320" w:hanging="360"/>
+      </w:pPr>
+      <w:rPr>
+        <w:rFonts w:ascii="Wingdings" w:hAnsi="Wingdings" w:hint="default"/>
+      </w:rPr>
+    </w:lvl>
+    <w:lvl w:ilvl="6" w:tplc="20000001" w:tentative="1">
+      <w:start w:val="1"/>
+      <w:numFmt w:val="bullet"/>
+      <w:lvlText w:val=""/>
+      <w:lvlJc w:val="left"/>
+      <w:pPr>
+        <w:ind w:left="5040" w:hanging="360"/>
+      </w:pPr>
+      <w:rPr>
+        <w:rFonts w:ascii="Symbol" w:hAnsi="Symbol" w:hint="default"/>
+      </w:rPr>
+    </w:lvl>
+    <w:lvl w:ilvl="7" w:tplc="20000003" w:tentative="1">
+      <w:start w:val="1"/>
+      <w:numFmt w:val="bullet"/>
+      <w:lvlText w:val="o"/>
+      <w:lvlJc w:val="left"/>
+      <w:pPr>
+        <w:ind w:left="5760" w:hanging="360"/>
+      </w:pPr>
+      <w:rPr>
+        <w:rFonts w:ascii="Courier New" w:hAnsi="Courier New" w:cs="Courier New" w:hint="default"/>
+      </w:rPr>
+    </w:lvl>
+    <w:lvl w:ilvl="8" w:tplc="20000005" w:tentative="1">
+      <w:start w:val="1"/>
+      <w:numFmt w:val="bullet"/>
+      <w:lvlText w:val=""/>
+      <w:lvlJc w:val="left"/>
+      <w:pPr>
+        <w:ind w:left="6480" w:hanging="360"/>
+      </w:pPr>
+      <w:rPr>
+        <w:rFonts w:ascii="Wingdings" w:hAnsi="Wingdings" w:hint="default"/>
+      </w:rPr>
+    </w:lvl>
+  </w:abstractNum>
+  <w:abstractNum w:abstractNumId="1" w15:restartNumberingAfterBreak="0">
+    <w:nsid w:val="36755EF7"/>
+    <w:multiLevelType w:val="hybridMultilevel"/>
+    <w:tmpl w:val="D7B83740"/>
+    <w:lvl w:ilvl="0" w:tplc="20000001">
+      <w:start w:val="1"/>
+      <w:numFmt w:val="bullet"/>
+      <w:lvlText w:val=""/>
+      <w:lvlJc w:val="left"/>
+      <w:pPr>
+        <w:ind w:left="720" w:hanging="360"/>
+      </w:pPr>
+      <w:rPr>
+        <w:rFonts w:ascii="Symbol" w:hAnsi="Symbol" w:hint="default"/>
+      </w:rPr>
+    </w:lvl>
+    <w:lvl w:ilvl="1" w:tplc="20000003" w:tentative="1">
+      <w:start w:val="1"/>
+      <w:numFmt w:val="bullet"/>
+      <w:lvlText w:val="o"/>
+      <w:lvlJc w:val="left"/>
+      <w:pPr>
+        <w:ind w:left="1440" w:hanging="360"/>
+      </w:pPr>
+      <w:rPr>
+        <w:rFonts w:ascii="Courier New" w:hAnsi="Courier New" w:cs="Courier New" w:hint="default"/>
+      </w:rPr>
+    </w:lvl>
+    <w:lvl w:ilvl="2" w:tplc="20000005" w:tentative="1">
+      <w:start w:val="1"/>
+      <w:numFmt w:val="bullet"/>
+      <w:lvlText w:val=""/>
+      <w:lvlJc w:val="left"/>
+      <w:pPr>
+        <w:ind w:left="2160" w:hanging="360"/>
+      </w:pPr>
+      <w:rPr>
+        <w:rFonts w:ascii="Wingdings" w:hAnsi="Wingdings" w:hint="default"/>
+      </w:rPr>
+    </w:lvl>
+    <w:lvl w:ilvl="3" w:tplc="20000001" w:tentative="1">
+      <w:start w:val="1"/>
+      <w:numFmt w:val="bullet"/>
+      <w:lvlText w:val=""/>
+      <w:lvlJc w:val="left"/>
+      <w:pPr>
+        <w:ind w:left="2880" w:hanging="360"/>
+      </w:pPr>
+      <w:rPr>
+        <w:rFonts w:ascii="Symbol" w:hAnsi="Symbol" w:hint="default"/>
+      </w:rPr>
+    </w:lvl>
+    <w:lvl w:ilvl="4" w:tplc="20000003" w:tentative="1">
+      <w:start w:val="1"/>
+      <w:numFmt w:val="bullet"/>
+      <w:lvlText w:val="o"/>
+      <w:lvlJc w:val="left"/>
+      <w:pPr>
+        <w:ind w:left="3600" w:hanging="360"/>
+      </w:pPr>
+      <w:rPr>
+        <w:rFonts w:ascii="Courier New" w:hAnsi="Courier New" w:cs="Courier New" w:hint="default"/>
+      </w:rPr>
+    </w:lvl>
+    <w:lvl w:ilvl="5" w:tplc="20000005" w:tentative="1">
+      <w:start w:val="1"/>
+      <w:numFmt w:val="bullet"/>
+      <w:lvlText w:val=""/>
+      <w:lvlJc w:val="left"/>
+      <w:pPr>
+        <w:ind w:left="4320" w:hanging="360"/>
+      </w:pPr>
+      <w:rPr>
+        <w:rFonts w:ascii="Wingdings" w:hAnsi="Wingdings" w:hint="default"/>
+      </w:rPr>
+    </w:lvl>
+    <w:lvl w:ilvl="6" w:tplc="20000001" w:tentative="1">
+      <w:start w:val="1"/>
+      <w:numFmt w:val="bullet"/>
+      <w:lvlText w:val=""/>
+      <w:lvlJc w:val="left"/>
+      <w:pPr>
+        <w:ind w:left="5040" w:hanging="360"/>
+      </w:pPr>
+      <w:rPr>
+        <w:rFonts w:ascii="Symbol" w:hAnsi="Symbol" w:hint="default"/>
+      </w:rPr>
+    </w:lvl>
+    <w:lvl w:ilvl="7" w:tplc="20000003" w:tentative="1">
+      <w:start w:val="1"/>
+      <w:numFmt w:val="bullet"/>
+      <w:lvlText w:val="o"/>
+      <w:lvlJc w:val="left"/>
+      <w:pPr>
+        <w:ind w:left="5760" w:hanging="360"/>
+      </w:pPr>
+      <w:rPr>
+        <w:rFonts w:ascii="Courier New" w:hAnsi="Courier New" w:cs="Courier New" w:hint="default"/>
+      </w:rPr>
+    </w:lvl>
+    <w:lvl w:ilvl="8" w:tplc="20000005" w:tentative="1">
+      <w:start w:val="1"/>
+      <w:numFmt w:val="bullet"/>
+      <w:lvlText w:val=""/>
+      <w:lvlJc w:val="left"/>
+      <w:pPr>
+        <w:ind w:left="6480" w:hanging="360"/>
+      </w:pPr>
+      <w:rPr>
+        <w:rFonts w:ascii="Wingdings" w:hAnsi="Wingdings" w:hint="default"/>
+      </w:rPr>
+    </w:lvl>
+  </w:abstractNum>
+  <w:abstractNum w:abstractNumId="2" w15:restartNumberingAfterBreak="0">
+    <w:nsid w:val="43D624DA"/>
+    <w:multiLevelType w:val="hybridMultilevel"/>
+    <w:tmpl w:val="65A033A4"/>
+    <w:lvl w:ilvl="0" w:tplc="20000001">
+      <w:start w:val="1"/>
+      <w:numFmt w:val="bullet"/>
+      <w:lvlText w:val=""/>
+      <w:lvlJc w:val="left"/>
+      <w:pPr>
+        <w:ind w:left="720" w:hanging="360"/>
+      </w:pPr>
+      <w:rPr>
+        <w:rFonts w:ascii="Symbol" w:hAnsi="Symbol" w:hint="default"/>
+      </w:rPr>
+    </w:lvl>
+    <w:lvl w:ilvl="1" w:tplc="20000003" w:tentative="1">
+      <w:start w:val="1"/>
+      <w:numFmt w:val="bullet"/>
+      <w:lvlText w:val="o"/>
+      <w:lvlJc w:val="left"/>
+      <w:pPr>
+        <w:ind w:left="1440" w:hanging="360"/>
+      </w:pPr>
+      <w:rPr>
+        <w:rFonts w:ascii="Courier New" w:hAnsi="Courier New" w:cs="Courier New" w:hint="default"/>
+      </w:rPr>
+    </w:lvl>
+    <w:lvl w:ilvl="2" w:tplc="20000005" w:tentative="1">
+      <w:start w:val="1"/>
+      <w:numFmt w:val="bullet"/>
+      <w:lvlText w:val=""/>
+      <w:lvlJc w:val="left"/>
+      <w:pPr>
+        <w:ind w:left="2160" w:hanging="360"/>
+      </w:pPr>
+      <w:rPr>
+        <w:rFonts w:ascii="Wingdings" w:hAnsi="Wingdings" w:hint="default"/>
+      </w:rPr>
+    </w:lvl>
+    <w:lvl w:ilvl="3" w:tplc="20000001" w:tentative="1">
+      <w:start w:val="1"/>
+      <w:numFmt w:val="bullet"/>
+      <w:lvlText w:val=""/>
+      <w:lvlJc w:val="left"/>
+      <w:pPr>
+        <w:ind w:left="2880" w:hanging="360"/>
+      </w:pPr>
+      <w:rPr>
+        <w:rFonts w:ascii="Symbol" w:hAnsi="Symbol" w:hint="default"/>
+      </w:rPr>
+    </w:lvl>
+    <w:lvl w:ilvl="4" w:tplc="20000003" w:tentative="1">
+      <w:start w:val="1"/>
+      <w:numFmt w:val="bullet"/>
+      <w:lvlText w:val="o"/>
+      <w:lvlJc w:val="left"/>
+      <w:pPr>
+        <w:ind w:left="3600" w:hanging="360"/>
+      </w:pPr>
+      <w:rPr>
+        <w:rFonts w:ascii="Courier New" w:hAnsi="Courier New" w:cs="Courier New" w:hint="default"/>
+      </w:rPr>
+    </w:lvl>
+    <w:lvl w:ilvl="5" w:tplc="20000005" w:tentative="1">
+      <w:start w:val="1"/>
+      <w:numFmt w:val="bullet"/>
+      <w:lvlText w:val=""/>
+      <w:lvlJc w:val="left"/>
+      <w:pPr>
+        <w:ind w:left="4320" w:hanging="360"/>
+      </w:pPr>
+      <w:rPr>
+        <w:rFonts w:ascii="Wingdings" w:hAnsi="Wingdings" w:hint="default"/>
+      </w:rPr>
+    </w:lvl>
+    <w:lvl w:ilvl="6" w:tplc="20000001" w:tentative="1">
+      <w:start w:val="1"/>
+      <w:numFmt w:val="bullet"/>
+      <w:lvlText w:val=""/>
+      <w:lvlJc w:val="left"/>
+      <w:pPr>
+        <w:ind w:left="5040" w:hanging="360"/>
+      </w:pPr>
+      <w:rPr>
+        <w:rFonts w:ascii="Symbol" w:hAnsi="Symbol" w:hint="default"/>
+      </w:rPr>
+    </w:lvl>
+    <w:lvl w:ilvl="7" w:tplc="20000003" w:tentative="1">
+      <w:start w:val="1"/>
+      <w:numFmt w:val="bullet"/>
+      <w:lvlText w:val="o"/>
+      <w:lvlJc w:val="left"/>
+      <w:pPr>
+        <w:ind w:left="5760" w:hanging="360"/>
+      </w:pPr>
+      <w:rPr>
+        <w:rFonts w:ascii="Courier New" w:hAnsi="Courier New" w:cs="Courier New" w:hint="default"/>
+      </w:rPr>
+    </w:lvl>
+    <w:lvl w:ilvl="8" w:tplc="20000005" w:tentative="1">
+      <w:start w:val="1"/>
+      <w:numFmt w:val="bullet"/>
+      <w:lvlText w:val=""/>
+      <w:lvlJc w:val="left"/>
+      <w:pPr>
+        <w:ind w:left="6480" w:hanging="360"/>
+      </w:pPr>
+      <w:rPr>
+        <w:rFonts w:ascii="Wingdings" w:hAnsi="Wingdings" w:hint="default"/>
+      </w:rPr>
+    </w:lvl>
+  </w:abstractNum>
+  <w:abstractNum w:abstractNumId="3" w15:restartNumberingAfterBreak="0">
+    <w:nsid w:val="7E067DD4"/>
+    <w:multiLevelType w:val="hybridMultilevel"/>
+    <w:tmpl w:val="E2B60496"/>
+    <w:lvl w:ilvl="0" w:tplc="20000001">
+      <w:start w:val="1"/>
+      <w:numFmt w:val="bullet"/>
+      <w:lvlText w:val=""/>
+      <w:lvlJc w:val="left"/>
+      <w:pPr>
+        <w:ind w:left="720" w:hanging="360"/>
+      </w:pPr>
+      <w:rPr>
+        <w:rFonts w:ascii="Symbol" w:hAnsi="Symbol" w:hint="default"/>
+      </w:rPr>
+    </w:lvl>
+    <w:lvl w:ilvl="1" w:tplc="20000003" w:tentative="1">
+      <w:start w:val="1"/>
+      <w:numFmt w:val="bullet"/>
+      <w:lvlText w:val="o"/>
+      <w:lvlJc w:val="left"/>
+      <w:pPr>
+        <w:ind w:left="1440" w:hanging="360"/>
+      </w:pPr>
+      <w:rPr>
+        <w:rFonts w:ascii="Courier New" w:hAnsi="Courier New" w:cs="Courier New" w:hint="default"/>
+      </w:rPr>
+    </w:lvl>
+    <w:lvl w:ilvl="2" w:tplc="20000005" w:tentative="1">
+      <w:start w:val="1"/>
+      <w:numFmt w:val="bullet"/>
+      <w:lvlText w:val=""/>
+      <w:lvlJc w:val="left"/>
+      <w:pPr>
+        <w:ind w:left="2160" w:hanging="360"/>
+      </w:pPr>
+      <w:rPr>
+        <w:rFonts w:ascii="Wingdings" w:hAnsi="Wingdings" w:hint="default"/>
+      </w:rPr>
+    </w:lvl>
+    <w:lvl w:ilvl="3" w:tplc="20000001" w:tentative="1">
+      <w:start w:val="1"/>
+      <w:numFmt w:val="bullet"/>
+      <w:lvlText w:val=""/>
+      <w:lvlJc w:val="left"/>
+      <w:pPr>
+        <w:ind w:left="2880" w:hanging="360"/>
+      </w:pPr>
+      <w:rPr>
+        <w:rFonts w:ascii="Symbol" w:hAnsi="Symbol" w:hint="default"/>
+      </w:rPr>
+    </w:lvl>
+    <w:lvl w:ilvl="4" w:tplc="20000003" w:tentative="1">
+      <w:start w:val="1"/>
+      <w:numFmt w:val="bullet"/>
+      <w:lvlText w:val="o"/>
+      <w:lvlJc w:val="left"/>
+      <w:pPr>
+        <w:ind w:left="3600" w:hanging="360"/>
+      </w:pPr>
+      <w:rPr>
+        <w:rFonts w:ascii="Courier New" w:hAnsi="Courier New" w:cs="Courier New" w:hint="default"/>
+      </w:rPr>
+    </w:lvl>
+    <w:lvl w:ilvl="5" w:tplc="20000005" w:tentative="1">
+      <w:start w:val="1"/>
+      <w:numFmt w:val="bullet"/>
+      <w:lvlText w:val=""/>
+      <w:lvlJc w:val="left"/>
+      <w:pPr>
+        <w:ind w:left="4320" w:hanging="360"/>
+      </w:pPr>
+      <w:rPr>
+        <w:rFonts w:ascii="Wingdings" w:hAnsi="Wingdings" w:hint="default"/>
+      </w:rPr>
+    </w:lvl>
+    <w:lvl w:ilvl="6" w:tplc="20000001" w:tentative="1">
+      <w:start w:val="1"/>
+      <w:numFmt w:val="bullet"/>
+      <w:lvlText w:val=""/>
+      <w:lvlJc w:val="left"/>
+      <w:pPr>
+        <w:ind w:left="5040" w:hanging="360"/>
+      </w:pPr>
+      <w:rPr>
+        <w:rFonts w:ascii="Symbol" w:hAnsi="Symbol" w:hint="default"/>
+      </w:rPr>
+    </w:lvl>
+    <w:lvl w:ilvl="7" w:tplc="20000003" w:tentative="1">
+      <w:start w:val="1"/>
+      <w:numFmt w:val="bullet"/>
+      <w:lvlText w:val="o"/>
+      <w:lvlJc w:val="left"/>
+      <w:pPr>
+        <w:ind w:left="5760" w:hanging="360"/>
+      </w:pPr>
+      <w:rPr>
+        <w:rFonts w:ascii="Courier New" w:hAnsi="Courier New" w:cs="Courier New" w:hint="default"/>
+      </w:rPr>
+    </w:lvl>
+    <w:lvl w:ilvl="8" w:tplc="20000005" w:tentative="1">
+      <w:start w:val="1"/>
+      <w:numFmt w:val="bullet"/>
+      <w:lvlText w:val=""/>
+      <w:lvlJc w:val="left"/>
+      <w:pPr>
+        <w:ind w:left="6480" w:hanging="360"/>
+      </w:pPr>
+      <w:rPr>
+        <w:rFonts w:ascii="Wingdings" w:hAnsi="Wingdings" w:hint="default"/>
+      </w:rPr>
+    </w:lvl>
+  </w:abstractNum>
+  <w:num w:numId="1">
+    <w:abstractNumId w:val="1"/>
+  </w:num>
+  <w:num w:numId="2">
+    <w:abstractNumId w:val="2"/>
+  </w:num>
+  <w:num w:numId="3">
+    <w:abstractNumId w:val="3"/>
+  </w:num>
+  <w:num w:numId="4">
+    <w:abstractNumId w:val="0"/>
+  </w:num>
+</w:numbering>
 </file>
 
 <file path=word/styles.xml><?xml version="1.0" encoding="utf-8"?>
@@ -670,6 +1480,17 @@
     <w:semiHidden/>
     <w:unhideWhenUsed/>
   </w:style>
+  <w:style w:type="paragraph" w:styleId="ListParagraph">
+    <w:name w:val="List Paragraph"/>
+    <w:basedOn w:val="Normal"/>
+    <w:uiPriority w:val="34"/>
+    <w:qFormat/>
+    <w:rsid w:val="006F04B0"/>
+    <w:pPr>
+      <w:ind w:left="720"/>
+      <w:contextualSpacing/>
+    </w:pPr>
+  </w:style>
 </w:styles>
 </file>
 

</xml_diff>

<commit_message>
Added prioritization fot the user stories
</commit_message>
<xml_diff>
--- a/Documentation/User stories.docx
+++ b/Documentation/User stories.docx
@@ -72,6 +72,24 @@
           <w:lang w:val="en-US"/>
         </w:rPr>
         <w:t>As a senior developer I want to be able to see all the tickets in the system so I can select tickets which are the most critical</w:t>
+      </w:r>
+      <w:r>
+        <w:rPr>
+          <w:sz w:val="24"/>
+          <w:szCs w:val="24"/>
+          <w:lang w:val="en-US"/>
+        </w:rPr>
+        <w:t xml:space="preserve"> </w:t>
+      </w:r>
+      <w:r>
+        <w:rPr>
+          <w:b/>
+          <w:bCs/>
+          <w:sz w:val="24"/>
+          <w:szCs w:val="24"/>
+          <w:lang w:val="en-US"/>
+        </w:rPr>
+        <w:t>90</w:t>
       </w:r>
       <w:r>
         <w:rPr>
@@ -196,6 +214,16 @@
       </w:r>
       <w:r>
         <w:rPr>
+          <w:b/>
+          <w:bCs/>
+          <w:sz w:val="24"/>
+          <w:szCs w:val="24"/>
+          <w:lang w:val="en-US"/>
+        </w:rPr>
+        <w:t xml:space="preserve"> 90</w:t>
+      </w:r>
+      <w:r>
+        <w:rPr>
           <w:sz w:val="24"/>
           <w:szCs w:val="24"/>
           <w:lang w:val="en-US"/>
@@ -239,7 +267,33 @@
           <w:szCs w:val="24"/>
           <w:lang w:val="en-US"/>
         </w:rPr>
-        <w:t>As an intern I want to see the tickets only for my level so I can only focus on them.</w:t>
+        <w:t>As an intern I want to see the tickets only for my level so I can only focus on them</w:t>
+      </w:r>
+      <w:r>
+        <w:rPr>
+          <w:sz w:val="24"/>
+          <w:szCs w:val="24"/>
+          <w:lang w:val="en-US"/>
+        </w:rPr>
+        <w:t xml:space="preserve"> </w:t>
+      </w:r>
+      <w:r>
+        <w:rPr>
+          <w:b/>
+          <w:bCs/>
+          <w:sz w:val="24"/>
+          <w:szCs w:val="24"/>
+          <w:lang w:val="en-US"/>
+        </w:rPr>
+        <w:t>70</w:t>
+      </w:r>
+      <w:r>
+        <w:rPr>
+          <w:sz w:val="24"/>
+          <w:szCs w:val="24"/>
+          <w:lang w:val="en-US"/>
+        </w:rPr>
+        <w:t>:</w:t>
       </w:r>
     </w:p>
     <w:p>
@@ -336,7 +390,33 @@
           <w:szCs w:val="24"/>
           <w:lang w:val="en-US"/>
         </w:rPr>
-        <w:t xml:space="preserve"> and they can work on another one.</w:t>
+        <w:t xml:space="preserve"> and they can work on another one</w:t>
+      </w:r>
+      <w:r>
+        <w:rPr>
+          <w:sz w:val="24"/>
+          <w:szCs w:val="24"/>
+          <w:lang w:val="en-US"/>
+        </w:rPr>
+        <w:t xml:space="preserve"> </w:t>
+      </w:r>
+      <w:r>
+        <w:rPr>
+          <w:b/>
+          <w:bCs/>
+          <w:sz w:val="24"/>
+          <w:szCs w:val="24"/>
+          <w:lang w:val="en-US"/>
+        </w:rPr>
+        <w:t>70</w:t>
+      </w:r>
+      <w:r>
+        <w:rPr>
+          <w:sz w:val="24"/>
+          <w:szCs w:val="24"/>
+          <w:lang w:val="en-US"/>
+        </w:rPr>
+        <w:t>:</w:t>
       </w:r>
     </w:p>
     <w:p>
@@ -429,7 +509,33 @@
           <w:szCs w:val="24"/>
           <w:lang w:val="en-US"/>
         </w:rPr>
-        <w:t>As a developer I want to bee able to close a ticket, in this way my senior can see that this bug has been dealt with.</w:t>
+        <w:t>As a developer I want to bee able to close a ticket, in this way my senior can see that this bug has been dealt with</w:t>
+      </w:r>
+      <w:r>
+        <w:rPr>
+          <w:sz w:val="24"/>
+          <w:szCs w:val="24"/>
+          <w:lang w:val="en-US"/>
+        </w:rPr>
+        <w:t xml:space="preserve"> </w:t>
+      </w:r>
+      <w:r>
+        <w:rPr>
+          <w:b/>
+          <w:bCs/>
+          <w:sz w:val="24"/>
+          <w:szCs w:val="24"/>
+          <w:lang w:val="en-US"/>
+        </w:rPr>
+        <w:t>80</w:t>
+      </w:r>
+      <w:r>
+        <w:rPr>
+          <w:sz w:val="24"/>
+          <w:szCs w:val="24"/>
+          <w:lang w:val="en-US"/>
+        </w:rPr>
+        <w:t>:</w:t>
       </w:r>
     </w:p>
     <w:p>
@@ -506,7 +612,33 @@
           <w:szCs w:val="24"/>
           <w:lang w:val="en-US"/>
         </w:rPr>
-        <w:t>As a developer in the company I need a login so that I can login to my profile and see all of tickets I took.</w:t>
+        <w:t>As a developer in the company I need a login so that I can login to my profile and see all of tickets I took</w:t>
+      </w:r>
+      <w:r>
+        <w:rPr>
+          <w:sz w:val="24"/>
+          <w:szCs w:val="24"/>
+          <w:lang w:val="en-US"/>
+        </w:rPr>
+        <w:t xml:space="preserve"> </w:t>
+      </w:r>
+      <w:r>
+        <w:rPr>
+          <w:b/>
+          <w:bCs/>
+          <w:sz w:val="24"/>
+          <w:szCs w:val="24"/>
+          <w:lang w:val="en-US"/>
+        </w:rPr>
+        <w:t>90</w:t>
+      </w:r>
+      <w:r>
+        <w:rPr>
+          <w:sz w:val="24"/>
+          <w:szCs w:val="24"/>
+          <w:lang w:val="en-US"/>
+        </w:rPr>
+        <w:t>:</w:t>
       </w:r>
     </w:p>
     <w:p>

</xml_diff>

<commit_message>
removed the method from the closed ticket repository
</commit_message>
<xml_diff>
--- a/Documentation/User stories.docx
+++ b/Documentation/User stories.docx
@@ -1,11 +1,13 @@
 
 <file path=word/document.xml><?xml version="1.0" encoding="utf-8"?>
-<w:document xmlns:wpc="http://schemas.microsoft.com/office/word/2010/wordprocessingCanvas" xmlns:cx="http://schemas.microsoft.com/office/drawing/2014/chartex" xmlns:cx1="http://schemas.microsoft.com/office/drawing/2015/9/8/chartex" xmlns:cx2="http://schemas.microsoft.com/office/drawing/2015/10/21/chartex" xmlns:cx3="http://schemas.microsoft.com/office/drawing/2016/5/9/chartex" xmlns:cx4="http://schemas.microsoft.com/office/drawing/2016/5/10/chartex" xmlns:cx5="http://schemas.microsoft.com/office/drawing/2016/5/11/chartex" xmlns:cx6="http://schemas.microsoft.com/office/drawing/2016/5/12/chartex" xmlns:cx7="http://schemas.microsoft.com/office/drawing/2016/5/13/chartex" xmlns:cx8="http://schemas.microsoft.com/office/drawing/2016/5/14/chartex" xmlns:mc="http://schemas.openxmlformats.org/markup-compatibility/2006" xmlns:aink="http://schemas.microsoft.com/office/drawing/2016/ink" xmlns:am3d="http://schemas.microsoft.com/office/drawing/2017/model3d" xmlns:o="urn:schemas-microsoft-com:office:office" xmlns:r="http://schemas.openxmlformats.org/officeDocument/2006/relationships" xmlns:m="http://schemas.openxmlformats.org/officeDocument/2006/math" xmlns:v="urn:schemas-microsoft-com:vml" xmlns:wp14="http://schemas.microsoft.com/office/word/2010/wordprocessingDrawing" xmlns:wp="http://schemas.openxmlformats.org/drawingml/2006/wordprocessingDrawing" xmlns:w10="urn:schemas-microsoft-com:office:word" xmlns:w="http://schemas.openxmlformats.org/wordprocessingml/2006/main" xmlns:w14="http://schemas.microsoft.com/office/word/2010/wordml" xmlns:w15="http://schemas.microsoft.com/office/word/2012/wordml" xmlns:w16cex="http://schemas.microsoft.com/office/word/2018/wordml/cex" xmlns:w16cid="http://schemas.microsoft.com/office/word/2016/wordml/cid" xmlns:w16="http://schemas.microsoft.com/office/word/2018/wordml" xmlns:w16se="http://schemas.microsoft.com/office/word/2015/wordml/symex" xmlns:wpg="http://schemas.microsoft.com/office/word/2010/wordprocessingGroup" xmlns:wpi="http://schemas.microsoft.com/office/word/2010/wordprocessingInk" xmlns:wne="http://schemas.microsoft.com/office/word/2006/wordml" xmlns:wps="http://schemas.microsoft.com/office/word/2010/wordprocessingShape" mc:Ignorable="w14 w15 w16se w16cid w16 w16cex wp14">
+<w:document xmlns:o="urn:schemas-microsoft-com:office:office" xmlns:r="http://schemas.openxmlformats.org/officeDocument/2006/relationships" xmlns:v="urn:schemas-microsoft-com:vml" xmlns:w="http://schemas.openxmlformats.org/wordprocessingml/2006/main" xmlns:w10="urn:schemas-microsoft-com:office:word" xmlns:wp="http://schemas.openxmlformats.org/drawingml/2006/wordprocessingDrawing" xmlns:wps="http://schemas.microsoft.com/office/word/2010/wordprocessingShape" xmlns:wpg="http://schemas.microsoft.com/office/word/2010/wordprocessingGroup" xmlns:mc="http://schemas.openxmlformats.org/markup-compatibility/2006" xmlns:wp14="http://schemas.microsoft.com/office/word/2010/wordprocessingDrawing" xmlns:w14="http://schemas.microsoft.com/office/word/2010/wordml" mc:Ignorable="w14 wp14">
   <w:body>
     <w:p>
       <w:pPr>
+        <w:pStyle w:val="Normal"/>
         <w:jc w:val="center"/>
         <w:rPr>
+          <w:b/>
           <w:b/>
           <w:bCs/>
           <w:sz w:val="40"/>
@@ -26,22 +28,37 @@
     </w:p>
     <w:p>
       <w:pPr>
-        <w:rPr>
-          <w:lang w:val="en-US"/>
-        </w:rPr>
-      </w:pPr>
-    </w:p>
-    <w:p>
-      <w:pPr>
-        <w:rPr>
-          <w:sz w:val="24"/>
-          <w:szCs w:val="24"/>
-          <w:lang w:val="en-US"/>
-        </w:rPr>
-      </w:pPr>
-    </w:p>
-    <w:p>
-      <w:pPr>
+        <w:pStyle w:val="Normal"/>
+        <w:rPr>
+          <w:lang w:val="en-US"/>
+        </w:rPr>
+      </w:pPr>
+      <w:r>
+        <w:rPr>
+          <w:lang w:val="en-US"/>
+        </w:rPr>
+      </w:r>
+    </w:p>
+    <w:p>
+      <w:pPr>
+        <w:pStyle w:val="Normal"/>
+        <w:rPr>
+          <w:sz w:val="24"/>
+          <w:szCs w:val="24"/>
+          <w:lang w:val="en-US"/>
+        </w:rPr>
+      </w:pPr>
+      <w:r>
+        <w:rPr>
+          <w:sz w:val="24"/>
+          <w:szCs w:val="24"/>
+          <w:lang w:val="en-US"/>
+        </w:rPr>
+      </w:r>
+    </w:p>
+    <w:p>
+      <w:pPr>
+        <w:pStyle w:val="Normal"/>
         <w:rPr>
           <w:sz w:val="24"/>
           <w:szCs w:val="24"/>
@@ -56,30 +73,31 @@
         </w:rPr>
         <w:t>As a CEO of a software company I need a ticketing system so my employees can have a good overview of all the bug that they need to deal with.</w:t>
       </w:r>
-    </w:p>
-    <w:p>
-      <w:pPr>
-        <w:rPr>
-          <w:sz w:val="24"/>
-          <w:szCs w:val="24"/>
-          <w:lang w:val="en-US"/>
-        </w:rPr>
-      </w:pPr>
-      <w:r>
-        <w:rPr>
-          <w:sz w:val="24"/>
-          <w:szCs w:val="24"/>
-          <w:lang w:val="en-US"/>
-        </w:rPr>
-        <w:t>As a senior developer I want to be able to see all the tickets in the system so I can select tickets which are the most critical</w:t>
-      </w:r>
-      <w:r>
-        <w:rPr>
-          <w:sz w:val="24"/>
-          <w:szCs w:val="24"/>
-          <w:lang w:val="en-US"/>
-        </w:rPr>
-        <w:t xml:space="preserve"> </w:t>
+      <w:r>
+        <w:rPr>
+          <w:sz w:val="24"/>
+          <w:szCs w:val="24"/>
+          <w:lang w:val="en-US"/>
+        </w:rPr>
+        <w:t>(satisfied)</w:t>
+      </w:r>
+    </w:p>
+    <w:p>
+      <w:pPr>
+        <w:pStyle w:val="Normal"/>
+        <w:rPr>
+          <w:sz w:val="24"/>
+          <w:szCs w:val="24"/>
+          <w:lang w:val="en-US"/>
+        </w:rPr>
+      </w:pPr>
+      <w:r>
+        <w:rPr>
+          <w:sz w:val="24"/>
+          <w:szCs w:val="24"/>
+          <w:lang w:val="en-US"/>
+        </w:rPr>
+        <w:t xml:space="preserve">As a senior developer I want to be able to see all the tickets in the system so I can select tickets which are the most critical </w:t>
       </w:r>
       <w:r>
         <w:rPr>
@@ -98,6 +116,14 @@
           <w:lang w:val="en-US"/>
         </w:rPr>
         <w:t>:</w:t>
+      </w:r>
+      <w:r>
+        <w:rPr>
+          <w:sz w:val="24"/>
+          <w:szCs w:val="24"/>
+          <w:lang w:val="en-US"/>
+        </w:rPr>
+        <w:t>(satisfied)</w:t>
       </w:r>
     </w:p>
     <w:p>
@@ -121,6 +147,14 @@
         </w:rPr>
         <w:t>All the tickets should be visible to a senior developer</w:t>
       </w:r>
+      <w:r>
+        <w:rPr>
+          <w:sz w:val="24"/>
+          <w:szCs w:val="24"/>
+          <w:lang w:val="en-US"/>
+        </w:rPr>
+        <w:t>(satisfied)</w:t>
+      </w:r>
     </w:p>
     <w:p>
       <w:pPr>
@@ -143,6 +177,14 @@
         </w:rPr>
         <w:t>The importance level of the ticket should be visible to all developers</w:t>
       </w:r>
+      <w:r>
+        <w:rPr>
+          <w:sz w:val="24"/>
+          <w:szCs w:val="24"/>
+          <w:lang w:val="en-US"/>
+        </w:rPr>
+        <w:t>(satisfied)</w:t>
+      </w:r>
     </w:p>
     <w:p>
       <w:pPr>
@@ -153,64 +195,30 @@
           <w:lang w:val="en-US"/>
         </w:rPr>
       </w:pPr>
-    </w:p>
-    <w:p>
-      <w:pPr>
-        <w:rPr>
-          <w:sz w:val="24"/>
-          <w:szCs w:val="24"/>
-          <w:lang w:val="en-US"/>
-        </w:rPr>
-      </w:pPr>
-      <w:r>
-        <w:rPr>
-          <w:sz w:val="24"/>
-          <w:szCs w:val="24"/>
-          <w:lang w:val="en-US"/>
-        </w:rPr>
-        <w:t xml:space="preserve">As a developer I want to be able to filter the ticket by </w:t>
-      </w:r>
-      <w:proofErr w:type="spellStart"/>
-      <w:r>
-        <w:rPr>
-          <w:sz w:val="24"/>
-          <w:szCs w:val="24"/>
-          <w:lang w:val="en-US"/>
-        </w:rPr>
-        <w:t>importanc</w:t>
-      </w:r>
-      <w:r>
-        <w:rPr>
-          <w:sz w:val="24"/>
-          <w:szCs w:val="24"/>
-          <w:lang w:val="en-US"/>
-        </w:rPr>
-        <w:t>y</w:t>
-      </w:r>
-      <w:proofErr w:type="spellEnd"/>
-      <w:r>
-        <w:rPr>
-          <w:sz w:val="24"/>
-          <w:szCs w:val="24"/>
-          <w:lang w:val="en-US"/>
-        </w:rPr>
-        <w:t xml:space="preserve"> </w:t>
-      </w:r>
-      <w:r>
-        <w:rPr>
-          <w:sz w:val="24"/>
-          <w:szCs w:val="24"/>
-          <w:lang w:val="en-US"/>
-        </w:rPr>
-        <w:t>so I can select the most crucial one</w:t>
-      </w:r>
-      <w:r>
-        <w:rPr>
-          <w:sz w:val="24"/>
-          <w:szCs w:val="24"/>
-          <w:lang w:val="en-US"/>
-        </w:rPr>
-        <w:t xml:space="preserve"> and prioritize them</w:t>
+      <w:r>
+        <w:rPr>
+          <w:sz w:val="24"/>
+          <w:szCs w:val="24"/>
+          <w:lang w:val="en-US"/>
+        </w:rPr>
+      </w:r>
+    </w:p>
+    <w:p>
+      <w:pPr>
+        <w:pStyle w:val="Normal"/>
+        <w:rPr>
+          <w:sz w:val="24"/>
+          <w:szCs w:val="24"/>
+          <w:lang w:val="en-US"/>
+        </w:rPr>
+      </w:pPr>
+      <w:r>
+        <w:rPr>
+          <w:sz w:val="24"/>
+          <w:szCs w:val="24"/>
+          <w:lang w:val="en-US"/>
+        </w:rPr>
+        <w:t>As a developer I want to be able to filter the ticket by importancy so I can select the most crucial one and prioritize them</w:t>
       </w:r>
       <w:r>
         <w:rPr>
@@ -229,6 +237,14 @@
           <w:lang w:val="en-US"/>
         </w:rPr>
         <w:t>:</w:t>
+      </w:r>
+      <w:r>
+        <w:rPr>
+          <w:sz w:val="24"/>
+          <w:szCs w:val="24"/>
+          <w:lang w:val="en-US"/>
+        </w:rPr>
+        <w:t>(satisfied)</w:t>
       </w:r>
     </w:p>
     <w:p>
@@ -252,30 +268,31 @@
         </w:rPr>
         <w:t>The filtering system should work with all importance levels.</w:t>
       </w:r>
-    </w:p>
-    <w:p>
-      <w:pPr>
-        <w:rPr>
-          <w:sz w:val="24"/>
-          <w:szCs w:val="24"/>
-          <w:lang w:val="en-US"/>
-        </w:rPr>
-      </w:pPr>
-      <w:r>
-        <w:rPr>
-          <w:sz w:val="24"/>
-          <w:szCs w:val="24"/>
-          <w:lang w:val="en-US"/>
-        </w:rPr>
-        <w:t>As an intern I want to see the tickets only for my level so I can only focus on them</w:t>
-      </w:r>
-      <w:r>
-        <w:rPr>
-          <w:sz w:val="24"/>
-          <w:szCs w:val="24"/>
-          <w:lang w:val="en-US"/>
-        </w:rPr>
-        <w:t xml:space="preserve"> </w:t>
+      <w:r>
+        <w:rPr>
+          <w:sz w:val="24"/>
+          <w:szCs w:val="24"/>
+          <w:lang w:val="en-US"/>
+        </w:rPr>
+        <w:t>(satisfied)</w:t>
+      </w:r>
+    </w:p>
+    <w:p>
+      <w:pPr>
+        <w:pStyle w:val="Normal"/>
+        <w:rPr>
+          <w:sz w:val="24"/>
+          <w:szCs w:val="24"/>
+          <w:lang w:val="en-US"/>
+        </w:rPr>
+      </w:pPr>
+      <w:r>
+        <w:rPr>
+          <w:sz w:val="24"/>
+          <w:szCs w:val="24"/>
+          <w:lang w:val="en-US"/>
+        </w:rPr>
+        <w:t xml:space="preserve">As an intern I want to see the tickets only for my level so I can only focus on them </w:t>
       </w:r>
       <w:r>
         <w:rPr>
@@ -294,6 +311,14 @@
           <w:lang w:val="en-US"/>
         </w:rPr>
         <w:t>:</w:t>
+      </w:r>
+      <w:r>
+        <w:rPr>
+          <w:sz w:val="24"/>
+          <w:szCs w:val="24"/>
+          <w:lang w:val="en-US"/>
+        </w:rPr>
+        <w:t>( NOT satisfied)</w:t>
       </w:r>
     </w:p>
     <w:p>
@@ -315,90 +340,33 @@
           <w:szCs w:val="24"/>
           <w:lang w:val="en-US"/>
         </w:rPr>
-        <w:t xml:space="preserve">The system should be able to </w:t>
-      </w:r>
-      <w:r>
-        <w:rPr>
-          <w:sz w:val="24"/>
-          <w:szCs w:val="24"/>
-          <w:lang w:val="en-US"/>
-        </w:rPr>
-        <w:t>automatically</w:t>
-      </w:r>
-      <w:r>
-        <w:rPr>
-          <w:sz w:val="24"/>
-          <w:szCs w:val="24"/>
-          <w:lang w:val="en-US"/>
-        </w:rPr>
-        <w:t xml:space="preserve"> filter the visible tickets depending on the user’s level in the system.</w:t>
-      </w:r>
-    </w:p>
-    <w:p>
-      <w:pPr>
-        <w:rPr>
-          <w:sz w:val="24"/>
-          <w:szCs w:val="24"/>
-          <w:lang w:val="en-US"/>
-        </w:rPr>
-      </w:pPr>
-      <w:r>
-        <w:rPr>
-          <w:sz w:val="24"/>
-          <w:szCs w:val="24"/>
-          <w:lang w:val="en-US"/>
-        </w:rPr>
-        <w:t>As a developer I want to assign myself to a ticket so this way the others can see that this ticket is</w:t>
-      </w:r>
-      <w:r>
-        <w:rPr>
-          <w:sz w:val="24"/>
-          <w:szCs w:val="24"/>
-          <w:lang w:val="en-US"/>
-        </w:rPr>
-        <w:t xml:space="preserve"> </w:t>
-      </w:r>
-      <w:r>
-        <w:rPr>
-          <w:sz w:val="24"/>
-          <w:szCs w:val="24"/>
-          <w:lang w:val="en-US"/>
-        </w:rPr>
-        <w:t>taken</w:t>
-      </w:r>
-      <w:r>
-        <w:rPr>
-          <w:sz w:val="24"/>
-          <w:szCs w:val="24"/>
-          <w:lang w:val="en-US"/>
-        </w:rPr>
-        <w:t xml:space="preserve"> </w:t>
-      </w:r>
-      <w:proofErr w:type="gramStart"/>
-      <w:r>
-        <w:rPr>
-          <w:sz w:val="24"/>
-          <w:szCs w:val="24"/>
-          <w:lang w:val="en-US"/>
-        </w:rPr>
-        <w:t>already</w:t>
-      </w:r>
-      <w:proofErr w:type="gramEnd"/>
-      <w:r>
-        <w:rPr>
-          <w:sz w:val="24"/>
-          <w:szCs w:val="24"/>
-          <w:lang w:val="en-US"/>
-        </w:rPr>
-        <w:t xml:space="preserve"> and they can work on another one</w:t>
-      </w:r>
-      <w:r>
-        <w:rPr>
-          <w:sz w:val="24"/>
-          <w:szCs w:val="24"/>
-          <w:lang w:val="en-US"/>
-        </w:rPr>
-        <w:t xml:space="preserve"> </w:t>
+        <w:t>The system should be able to automatically filter the visible tickets depending on the user’s level in the system.</w:t>
+      </w:r>
+      <w:r>
+        <w:rPr>
+          <w:sz w:val="24"/>
+          <w:szCs w:val="24"/>
+          <w:lang w:val="en-US"/>
+        </w:rPr>
+        <w:t>( NOT satisfied)</w:t>
+      </w:r>
+    </w:p>
+    <w:p>
+      <w:pPr>
+        <w:pStyle w:val="Normal"/>
+        <w:rPr>
+          <w:sz w:val="24"/>
+          <w:szCs w:val="24"/>
+          <w:lang w:val="en-US"/>
+        </w:rPr>
+      </w:pPr>
+      <w:r>
+        <w:rPr>
+          <w:sz w:val="24"/>
+          <w:szCs w:val="24"/>
+          <w:lang w:val="en-US"/>
+        </w:rPr>
+        <w:t xml:space="preserve">As a developer I want to assign myself to a ticket so this way the others can see that this ticket is taken already and they can work on another one </w:t>
       </w:r>
       <w:r>
         <w:rPr>
@@ -417,6 +385,14 @@
           <w:lang w:val="en-US"/>
         </w:rPr>
         <w:t>:</w:t>
+      </w:r>
+      <w:r>
+        <w:rPr>
+          <w:sz w:val="24"/>
+          <w:szCs w:val="24"/>
+          <w:lang w:val="en-US"/>
+        </w:rPr>
+        <w:t>(satisfied)</w:t>
       </w:r>
     </w:p>
     <w:p>
@@ -484,6 +460,14 @@
         </w:rPr>
         <w:t>Every senior developer should be able to see which ticket is taken and by whom it is taken</w:t>
       </w:r>
+      <w:r>
+        <w:rPr>
+          <w:sz w:val="24"/>
+          <w:szCs w:val="24"/>
+          <w:lang w:val="en-US"/>
+        </w:rPr>
+        <w:t>(NOT satisfied)</w:t>
+      </w:r>
     </w:p>
     <w:p>
       <w:pPr>
@@ -494,30 +478,30 @@
           <w:lang w:val="en-US"/>
         </w:rPr>
       </w:pPr>
-    </w:p>
-    <w:p>
-      <w:pPr>
-        <w:rPr>
-          <w:sz w:val="24"/>
-          <w:szCs w:val="24"/>
-          <w:lang w:val="en-US"/>
-        </w:rPr>
-      </w:pPr>
-      <w:r>
-        <w:rPr>
-          <w:sz w:val="24"/>
-          <w:szCs w:val="24"/>
-          <w:lang w:val="en-US"/>
-        </w:rPr>
-        <w:t>As a developer I want to bee able to close a ticket, in this way my senior can see that this bug has been dealt with</w:t>
-      </w:r>
-      <w:r>
-        <w:rPr>
-          <w:sz w:val="24"/>
-          <w:szCs w:val="24"/>
-          <w:lang w:val="en-US"/>
-        </w:rPr>
-        <w:t xml:space="preserve"> </w:t>
+      <w:r>
+        <w:rPr>
+          <w:sz w:val="24"/>
+          <w:szCs w:val="24"/>
+          <w:lang w:val="en-US"/>
+        </w:rPr>
+      </w:r>
+    </w:p>
+    <w:p>
+      <w:pPr>
+        <w:pStyle w:val="Normal"/>
+        <w:rPr>
+          <w:sz w:val="24"/>
+          <w:szCs w:val="24"/>
+          <w:lang w:val="en-US"/>
+        </w:rPr>
+      </w:pPr>
+      <w:r>
+        <w:rPr>
+          <w:sz w:val="24"/>
+          <w:szCs w:val="24"/>
+          <w:lang w:val="en-US"/>
+        </w:rPr>
+        <w:t xml:space="preserve">As a developer I want to be able to close a ticket, in this way my senior can see that this bug has been dealt with </w:t>
       </w:r>
       <w:r>
         <w:rPr>
@@ -536,6 +520,14 @@
           <w:lang w:val="en-US"/>
         </w:rPr>
         <w:t>:</w:t>
+      </w:r>
+      <w:r>
+        <w:rPr>
+          <w:sz w:val="24"/>
+          <w:szCs w:val="24"/>
+          <w:lang w:val="en-US"/>
+        </w:rPr>
+        <w:t>(satisfied)</w:t>
       </w:r>
     </w:p>
     <w:p>
@@ -557,23 +549,15 @@
           <w:szCs w:val="24"/>
           <w:lang w:val="en-US"/>
         </w:rPr>
-        <w:t>Every developer should be able to close a ticket he assign</w:t>
-      </w:r>
-      <w:r>
-        <w:rPr>
-          <w:sz w:val="24"/>
-          <w:szCs w:val="24"/>
-          <w:lang w:val="en-US"/>
-        </w:rPr>
-        <w:t>ed</w:t>
-      </w:r>
-      <w:r>
-        <w:rPr>
-          <w:sz w:val="24"/>
-          <w:szCs w:val="24"/>
-          <w:lang w:val="en-US"/>
-        </w:rPr>
-        <w:t xml:space="preserve"> himself to.</w:t>
+        <w:t>Every developer should be able to close a ticket he assigned himself to.</w:t>
+      </w:r>
+      <w:r>
+        <w:rPr>
+          <w:sz w:val="24"/>
+          <w:szCs w:val="24"/>
+          <w:lang w:val="en-US"/>
+        </w:rPr>
+        <w:t>(satisfied)</w:t>
       </w:r>
     </w:p>
     <w:p>
@@ -597,30 +581,31 @@
         </w:rPr>
         <w:t>Senior dev can see and the closed tickets</w:t>
       </w:r>
-    </w:p>
-    <w:p>
-      <w:pPr>
-        <w:rPr>
-          <w:sz w:val="24"/>
-          <w:szCs w:val="24"/>
-          <w:lang w:val="en-US"/>
-        </w:rPr>
-      </w:pPr>
-      <w:r>
-        <w:rPr>
-          <w:sz w:val="24"/>
-          <w:szCs w:val="24"/>
-          <w:lang w:val="en-US"/>
-        </w:rPr>
-        <w:t>As a developer in the company I need a login so that I can login to my profile and see all of tickets I took</w:t>
-      </w:r>
-      <w:r>
-        <w:rPr>
-          <w:sz w:val="24"/>
-          <w:szCs w:val="24"/>
-          <w:lang w:val="en-US"/>
-        </w:rPr>
-        <w:t xml:space="preserve"> </w:t>
+      <w:r>
+        <w:rPr>
+          <w:sz w:val="24"/>
+          <w:szCs w:val="24"/>
+          <w:lang w:val="en-US"/>
+        </w:rPr>
+        <w:t>(NOT satisfied)</w:t>
+      </w:r>
+    </w:p>
+    <w:p>
+      <w:pPr>
+        <w:pStyle w:val="Normal"/>
+        <w:rPr>
+          <w:sz w:val="24"/>
+          <w:szCs w:val="24"/>
+          <w:lang w:val="en-US"/>
+        </w:rPr>
+      </w:pPr>
+      <w:r>
+        <w:rPr>
+          <w:sz w:val="24"/>
+          <w:szCs w:val="24"/>
+          <w:lang w:val="en-US"/>
+        </w:rPr>
+        <w:t xml:space="preserve">As a developer in the company I need a login so that I can login to my profile and see all of tickets I took </w:t>
       </w:r>
       <w:r>
         <w:rPr>
@@ -639,6 +624,14 @@
           <w:lang w:val="en-US"/>
         </w:rPr>
         <w:t>:</w:t>
+      </w:r>
+      <w:r>
+        <w:rPr>
+          <w:sz w:val="24"/>
+          <w:szCs w:val="24"/>
+          <w:lang w:val="en-US"/>
+        </w:rPr>
+        <w:t>(satisfied)</w:t>
       </w:r>
     </w:p>
     <w:p>
@@ -660,15 +653,15 @@
           <w:szCs w:val="24"/>
           <w:lang w:val="en-US"/>
         </w:rPr>
-        <w:t xml:space="preserve">Every developer in the company is </w:t>
-      </w:r>
-      <w:r>
-        <w:rPr>
-          <w:sz w:val="24"/>
-          <w:szCs w:val="24"/>
-          <w:lang w:val="en-US"/>
-        </w:rPr>
-        <w:t>required to login to the system with username and password</w:t>
+        <w:t>Every developer in the company is required to login to the system with username and password</w:t>
+      </w:r>
+      <w:r>
+        <w:rPr>
+          <w:sz w:val="24"/>
+          <w:szCs w:val="24"/>
+          <w:lang w:val="en-US"/>
+        </w:rPr>
+        <w:t>(satisfied)</w:t>
       </w:r>
     </w:p>
     <w:p>
@@ -692,483 +685,720 @@
         </w:rPr>
         <w:t>Every developer should be able to see all the tickets he took, but only when he is logged in the system.</w:t>
       </w:r>
-    </w:p>
-    <w:p>
-      <w:pPr>
-        <w:rPr>
-          <w:lang w:val="en-US"/>
-        </w:rPr>
-      </w:pPr>
-    </w:p>
-    <w:p>
-      <w:pPr>
-        <w:rPr>
-          <w:lang w:val="en-US"/>
-        </w:rPr>
-      </w:pPr>
+      <w:r>
+        <w:rPr>
+          <w:sz w:val="24"/>
+          <w:szCs w:val="24"/>
+          <w:lang w:val="en-US"/>
+        </w:rPr>
+        <w:t>(satisfied)</w:t>
+      </w:r>
+    </w:p>
+    <w:p>
+      <w:pPr>
+        <w:pStyle w:val="Normal"/>
+        <w:rPr>
+          <w:lang w:val="en-US"/>
+        </w:rPr>
+      </w:pPr>
+      <w:r>
+        <w:rPr>
+          <w:lang w:val="en-US"/>
+        </w:rPr>
+      </w:r>
+    </w:p>
+    <w:p>
+      <w:pPr>
+        <w:pStyle w:val="Normal"/>
+        <w:spacing w:before="0" w:after="160"/>
+        <w:rPr>
+          <w:lang w:val="en-US"/>
+        </w:rPr>
+      </w:pPr>
+      <w:r>
+        <w:rPr/>
+      </w:r>
     </w:p>
     <w:sectPr>
+      <w:type w:val="nextPage"/>
       <w:pgSz w:w="11906" w:h="16838"/>
-      <w:pgMar w:top="1440" w:right="1440" w:bottom="1440" w:left="1440" w:header="708" w:footer="708" w:gutter="0"/>
-      <w:cols w:space="708"/>
-      <w:docGrid w:linePitch="360"/>
+      <w:pgMar w:left="1440" w:right="1440" w:header="0" w:top="1440" w:footer="0" w:bottom="1440" w:gutter="0"/>
+      <w:pgNumType w:fmt="decimal"/>
+      <w:formProt w:val="false"/>
+      <w:textDirection w:val="lrTb"/>
+      <w:docGrid w:type="default" w:linePitch="360" w:charSpace="4096"/>
     </w:sectPr>
   </w:body>
 </w:document>
 </file>
 
 <file path=word/numbering.xml><?xml version="1.0" encoding="utf-8"?>
-<w:numbering xmlns:wpc="http://schemas.microsoft.com/office/word/2010/wordprocessingCanvas" xmlns:cx="http://schemas.microsoft.com/office/drawing/2014/chartex" xmlns:cx1="http://schemas.microsoft.com/office/drawing/2015/9/8/chartex" xmlns:cx2="http://schemas.microsoft.com/office/drawing/2015/10/21/chartex" xmlns:cx3="http://schemas.microsoft.com/office/drawing/2016/5/9/chartex" xmlns:cx4="http://schemas.microsoft.com/office/drawing/2016/5/10/chartex" xmlns:cx5="http://schemas.microsoft.com/office/drawing/2016/5/11/chartex" xmlns:cx6="http://schemas.microsoft.com/office/drawing/2016/5/12/chartex" xmlns:cx7="http://schemas.microsoft.com/office/drawing/2016/5/13/chartex" xmlns:cx8="http://schemas.microsoft.com/office/drawing/2016/5/14/chartex" xmlns:mc="http://schemas.openxmlformats.org/markup-compatibility/2006" xmlns:aink="http://schemas.microsoft.com/office/drawing/2016/ink" xmlns:am3d="http://schemas.microsoft.com/office/drawing/2017/model3d" xmlns:o="urn:schemas-microsoft-com:office:office" xmlns:r="http://schemas.openxmlformats.org/officeDocument/2006/relationships" xmlns:m="http://schemas.openxmlformats.org/officeDocument/2006/math" xmlns:v="urn:schemas-microsoft-com:vml" xmlns:wp14="http://schemas.microsoft.com/office/word/2010/wordprocessingDrawing" xmlns:wp="http://schemas.openxmlformats.org/drawingml/2006/wordprocessingDrawing" xmlns:w10="urn:schemas-microsoft-com:office:word" xmlns:w="http://schemas.openxmlformats.org/wordprocessingml/2006/main" xmlns:w14="http://schemas.microsoft.com/office/word/2010/wordml" xmlns:w15="http://schemas.microsoft.com/office/word/2012/wordml" xmlns:w16cex="http://schemas.microsoft.com/office/word/2018/wordml/cex" xmlns:w16cid="http://schemas.microsoft.com/office/word/2016/wordml/cid" xmlns:w16="http://schemas.microsoft.com/office/word/2018/wordml" xmlns:w16se="http://schemas.microsoft.com/office/word/2015/wordml/symex" xmlns:wpg="http://schemas.microsoft.com/office/word/2010/wordprocessingGroup" xmlns:wpi="http://schemas.microsoft.com/office/word/2010/wordprocessingInk" xmlns:wne="http://schemas.microsoft.com/office/word/2006/wordml" xmlns:wps="http://schemas.microsoft.com/office/word/2010/wordprocessingShape" mc:Ignorable="w14 w15 w16se w16cid w16 w16cex wp14">
-  <w:abstractNum w:abstractNumId="0" w15:restartNumberingAfterBreak="0">
-    <w:nsid w:val="29487339"/>
-    <w:multiLevelType w:val="hybridMultilevel"/>
-    <w:tmpl w:val="51E67704"/>
-    <w:lvl w:ilvl="0" w:tplc="20000001">
+<w:numbering xmlns:w="http://schemas.openxmlformats.org/wordprocessingml/2006/main" xmlns:o="urn:schemas-microsoft-com:office:office" xmlns:r="http://schemas.openxmlformats.org/officeDocument/2006/relationships" xmlns:v="urn:schemas-microsoft-com:vml">
+  <w:abstractNum w:abstractNumId="1">
+    <w:lvl w:ilvl="0">
       <w:start w:val="1"/>
       <w:numFmt w:val="bullet"/>
       <w:lvlText w:val=""/>
       <w:lvlJc w:val="left"/>
       <w:pPr>
+        <w:tabs>
+          <w:tab w:val="num" w:pos="0"/>
+        </w:tabs>
         <w:ind w:left="720" w:hanging="360"/>
       </w:pPr>
       <w:rPr>
-        <w:rFonts w:ascii="Symbol" w:hAnsi="Symbol" w:hint="default"/>
-      </w:rPr>
-    </w:lvl>
-    <w:lvl w:ilvl="1" w:tplc="20000003" w:tentative="1">
+        <w:rFonts w:ascii="Symbol" w:hAnsi="Symbol" w:cs="Symbol" w:hint="default"/>
+      </w:rPr>
+    </w:lvl>
+    <w:lvl w:ilvl="1">
       <w:start w:val="1"/>
       <w:numFmt w:val="bullet"/>
       <w:lvlText w:val="o"/>
       <w:lvlJc w:val="left"/>
       <w:pPr>
+        <w:tabs>
+          <w:tab w:val="num" w:pos="0"/>
+        </w:tabs>
         <w:ind w:left="1440" w:hanging="360"/>
       </w:pPr>
       <w:rPr>
         <w:rFonts w:ascii="Courier New" w:hAnsi="Courier New" w:cs="Courier New" w:hint="default"/>
       </w:rPr>
     </w:lvl>
-    <w:lvl w:ilvl="2" w:tplc="20000005" w:tentative="1">
+    <w:lvl w:ilvl="2">
       <w:start w:val="1"/>
       <w:numFmt w:val="bullet"/>
       <w:lvlText w:val=""/>
       <w:lvlJc w:val="left"/>
       <w:pPr>
+        <w:tabs>
+          <w:tab w:val="num" w:pos="0"/>
+        </w:tabs>
         <w:ind w:left="2160" w:hanging="360"/>
       </w:pPr>
       <w:rPr>
-        <w:rFonts w:ascii="Wingdings" w:hAnsi="Wingdings" w:hint="default"/>
-      </w:rPr>
-    </w:lvl>
-    <w:lvl w:ilvl="3" w:tplc="20000001" w:tentative="1">
+        <w:rFonts w:ascii="Wingdings" w:hAnsi="Wingdings" w:cs="Wingdings" w:hint="default"/>
+      </w:rPr>
+    </w:lvl>
+    <w:lvl w:ilvl="3">
       <w:start w:val="1"/>
       <w:numFmt w:val="bullet"/>
       <w:lvlText w:val=""/>
       <w:lvlJc w:val="left"/>
       <w:pPr>
+        <w:tabs>
+          <w:tab w:val="num" w:pos="0"/>
+        </w:tabs>
         <w:ind w:left="2880" w:hanging="360"/>
       </w:pPr>
       <w:rPr>
-        <w:rFonts w:ascii="Symbol" w:hAnsi="Symbol" w:hint="default"/>
-      </w:rPr>
-    </w:lvl>
-    <w:lvl w:ilvl="4" w:tplc="20000003" w:tentative="1">
+        <w:rFonts w:ascii="Symbol" w:hAnsi="Symbol" w:cs="Symbol" w:hint="default"/>
+      </w:rPr>
+    </w:lvl>
+    <w:lvl w:ilvl="4">
       <w:start w:val="1"/>
       <w:numFmt w:val="bullet"/>
       <w:lvlText w:val="o"/>
       <w:lvlJc w:val="left"/>
       <w:pPr>
+        <w:tabs>
+          <w:tab w:val="num" w:pos="0"/>
+        </w:tabs>
         <w:ind w:left="3600" w:hanging="360"/>
       </w:pPr>
       <w:rPr>
         <w:rFonts w:ascii="Courier New" w:hAnsi="Courier New" w:cs="Courier New" w:hint="default"/>
       </w:rPr>
     </w:lvl>
-    <w:lvl w:ilvl="5" w:tplc="20000005" w:tentative="1">
+    <w:lvl w:ilvl="5">
       <w:start w:val="1"/>
       <w:numFmt w:val="bullet"/>
       <w:lvlText w:val=""/>
       <w:lvlJc w:val="left"/>
       <w:pPr>
+        <w:tabs>
+          <w:tab w:val="num" w:pos="0"/>
+        </w:tabs>
         <w:ind w:left="4320" w:hanging="360"/>
       </w:pPr>
       <w:rPr>
-        <w:rFonts w:ascii="Wingdings" w:hAnsi="Wingdings" w:hint="default"/>
-      </w:rPr>
-    </w:lvl>
-    <w:lvl w:ilvl="6" w:tplc="20000001" w:tentative="1">
+        <w:rFonts w:ascii="Wingdings" w:hAnsi="Wingdings" w:cs="Wingdings" w:hint="default"/>
+      </w:rPr>
+    </w:lvl>
+    <w:lvl w:ilvl="6">
       <w:start w:val="1"/>
       <w:numFmt w:val="bullet"/>
       <w:lvlText w:val=""/>
       <w:lvlJc w:val="left"/>
       <w:pPr>
+        <w:tabs>
+          <w:tab w:val="num" w:pos="0"/>
+        </w:tabs>
         <w:ind w:left="5040" w:hanging="360"/>
       </w:pPr>
       <w:rPr>
-        <w:rFonts w:ascii="Symbol" w:hAnsi="Symbol" w:hint="default"/>
-      </w:rPr>
-    </w:lvl>
-    <w:lvl w:ilvl="7" w:tplc="20000003" w:tentative="1">
+        <w:rFonts w:ascii="Symbol" w:hAnsi="Symbol" w:cs="Symbol" w:hint="default"/>
+      </w:rPr>
+    </w:lvl>
+    <w:lvl w:ilvl="7">
       <w:start w:val="1"/>
       <w:numFmt w:val="bullet"/>
       <w:lvlText w:val="o"/>
       <w:lvlJc w:val="left"/>
       <w:pPr>
+        <w:tabs>
+          <w:tab w:val="num" w:pos="0"/>
+        </w:tabs>
         <w:ind w:left="5760" w:hanging="360"/>
       </w:pPr>
       <w:rPr>
         <w:rFonts w:ascii="Courier New" w:hAnsi="Courier New" w:cs="Courier New" w:hint="default"/>
       </w:rPr>
     </w:lvl>
-    <w:lvl w:ilvl="8" w:tplc="20000005" w:tentative="1">
+    <w:lvl w:ilvl="8">
       <w:start w:val="1"/>
       <w:numFmt w:val="bullet"/>
       <w:lvlText w:val=""/>
       <w:lvlJc w:val="left"/>
       <w:pPr>
+        <w:tabs>
+          <w:tab w:val="num" w:pos="0"/>
+        </w:tabs>
         <w:ind w:left="6480" w:hanging="360"/>
       </w:pPr>
       <w:rPr>
-        <w:rFonts w:ascii="Wingdings" w:hAnsi="Wingdings" w:hint="default"/>
+        <w:rFonts w:ascii="Wingdings" w:hAnsi="Wingdings" w:cs="Wingdings" w:hint="default"/>
       </w:rPr>
     </w:lvl>
   </w:abstractNum>
-  <w:abstractNum w:abstractNumId="1" w15:restartNumberingAfterBreak="0">
-    <w:nsid w:val="36755EF7"/>
-    <w:multiLevelType w:val="hybridMultilevel"/>
-    <w:tmpl w:val="D7B83740"/>
-    <w:lvl w:ilvl="0" w:tplc="20000001">
+  <w:abstractNum w:abstractNumId="2">
+    <w:lvl w:ilvl="0">
       <w:start w:val="1"/>
       <w:numFmt w:val="bullet"/>
       <w:lvlText w:val=""/>
       <w:lvlJc w:val="left"/>
       <w:pPr>
+        <w:tabs>
+          <w:tab w:val="num" w:pos="0"/>
+        </w:tabs>
         <w:ind w:left="720" w:hanging="360"/>
       </w:pPr>
       <w:rPr>
-        <w:rFonts w:ascii="Symbol" w:hAnsi="Symbol" w:hint="default"/>
-      </w:rPr>
-    </w:lvl>
-    <w:lvl w:ilvl="1" w:tplc="20000003" w:tentative="1">
+        <w:rFonts w:ascii="Symbol" w:hAnsi="Symbol" w:cs="Symbol" w:hint="default"/>
+      </w:rPr>
+    </w:lvl>
+    <w:lvl w:ilvl="1">
       <w:start w:val="1"/>
       <w:numFmt w:val="bullet"/>
       <w:lvlText w:val="o"/>
       <w:lvlJc w:val="left"/>
       <w:pPr>
+        <w:tabs>
+          <w:tab w:val="num" w:pos="0"/>
+        </w:tabs>
         <w:ind w:left="1440" w:hanging="360"/>
       </w:pPr>
       <w:rPr>
         <w:rFonts w:ascii="Courier New" w:hAnsi="Courier New" w:cs="Courier New" w:hint="default"/>
       </w:rPr>
     </w:lvl>
-    <w:lvl w:ilvl="2" w:tplc="20000005" w:tentative="1">
+    <w:lvl w:ilvl="2">
       <w:start w:val="1"/>
       <w:numFmt w:val="bullet"/>
       <w:lvlText w:val=""/>
       <w:lvlJc w:val="left"/>
       <w:pPr>
+        <w:tabs>
+          <w:tab w:val="num" w:pos="0"/>
+        </w:tabs>
         <w:ind w:left="2160" w:hanging="360"/>
       </w:pPr>
       <w:rPr>
-        <w:rFonts w:ascii="Wingdings" w:hAnsi="Wingdings" w:hint="default"/>
-      </w:rPr>
-    </w:lvl>
-    <w:lvl w:ilvl="3" w:tplc="20000001" w:tentative="1">
+        <w:rFonts w:ascii="Wingdings" w:hAnsi="Wingdings" w:cs="Wingdings" w:hint="default"/>
+      </w:rPr>
+    </w:lvl>
+    <w:lvl w:ilvl="3">
       <w:start w:val="1"/>
       <w:numFmt w:val="bullet"/>
       <w:lvlText w:val=""/>
       <w:lvlJc w:val="left"/>
       <w:pPr>
+        <w:tabs>
+          <w:tab w:val="num" w:pos="0"/>
+        </w:tabs>
         <w:ind w:left="2880" w:hanging="360"/>
       </w:pPr>
       <w:rPr>
-        <w:rFonts w:ascii="Symbol" w:hAnsi="Symbol" w:hint="default"/>
-      </w:rPr>
-    </w:lvl>
-    <w:lvl w:ilvl="4" w:tplc="20000003" w:tentative="1">
+        <w:rFonts w:ascii="Symbol" w:hAnsi="Symbol" w:cs="Symbol" w:hint="default"/>
+      </w:rPr>
+    </w:lvl>
+    <w:lvl w:ilvl="4">
       <w:start w:val="1"/>
       <w:numFmt w:val="bullet"/>
       <w:lvlText w:val="o"/>
       <w:lvlJc w:val="left"/>
       <w:pPr>
+        <w:tabs>
+          <w:tab w:val="num" w:pos="0"/>
+        </w:tabs>
         <w:ind w:left="3600" w:hanging="360"/>
       </w:pPr>
       <w:rPr>
         <w:rFonts w:ascii="Courier New" w:hAnsi="Courier New" w:cs="Courier New" w:hint="default"/>
       </w:rPr>
     </w:lvl>
-    <w:lvl w:ilvl="5" w:tplc="20000005" w:tentative="1">
+    <w:lvl w:ilvl="5">
       <w:start w:val="1"/>
       <w:numFmt w:val="bullet"/>
       <w:lvlText w:val=""/>
       <w:lvlJc w:val="left"/>
       <w:pPr>
+        <w:tabs>
+          <w:tab w:val="num" w:pos="0"/>
+        </w:tabs>
         <w:ind w:left="4320" w:hanging="360"/>
       </w:pPr>
       <w:rPr>
-        <w:rFonts w:ascii="Wingdings" w:hAnsi="Wingdings" w:hint="default"/>
-      </w:rPr>
-    </w:lvl>
-    <w:lvl w:ilvl="6" w:tplc="20000001" w:tentative="1">
+        <w:rFonts w:ascii="Wingdings" w:hAnsi="Wingdings" w:cs="Wingdings" w:hint="default"/>
+      </w:rPr>
+    </w:lvl>
+    <w:lvl w:ilvl="6">
       <w:start w:val="1"/>
       <w:numFmt w:val="bullet"/>
       <w:lvlText w:val=""/>
       <w:lvlJc w:val="left"/>
       <w:pPr>
+        <w:tabs>
+          <w:tab w:val="num" w:pos="0"/>
+        </w:tabs>
         <w:ind w:left="5040" w:hanging="360"/>
       </w:pPr>
       <w:rPr>
-        <w:rFonts w:ascii="Symbol" w:hAnsi="Symbol" w:hint="default"/>
-      </w:rPr>
-    </w:lvl>
-    <w:lvl w:ilvl="7" w:tplc="20000003" w:tentative="1">
+        <w:rFonts w:ascii="Symbol" w:hAnsi="Symbol" w:cs="Symbol" w:hint="default"/>
+      </w:rPr>
+    </w:lvl>
+    <w:lvl w:ilvl="7">
       <w:start w:val="1"/>
       <w:numFmt w:val="bullet"/>
       <w:lvlText w:val="o"/>
       <w:lvlJc w:val="left"/>
       <w:pPr>
+        <w:tabs>
+          <w:tab w:val="num" w:pos="0"/>
+        </w:tabs>
         <w:ind w:left="5760" w:hanging="360"/>
       </w:pPr>
       <w:rPr>
         <w:rFonts w:ascii="Courier New" w:hAnsi="Courier New" w:cs="Courier New" w:hint="default"/>
       </w:rPr>
     </w:lvl>
-    <w:lvl w:ilvl="8" w:tplc="20000005" w:tentative="1">
+    <w:lvl w:ilvl="8">
       <w:start w:val="1"/>
       <w:numFmt w:val="bullet"/>
       <w:lvlText w:val=""/>
       <w:lvlJc w:val="left"/>
       <w:pPr>
+        <w:tabs>
+          <w:tab w:val="num" w:pos="0"/>
+        </w:tabs>
         <w:ind w:left="6480" w:hanging="360"/>
       </w:pPr>
       <w:rPr>
-        <w:rFonts w:ascii="Wingdings" w:hAnsi="Wingdings" w:hint="default"/>
+        <w:rFonts w:ascii="Wingdings" w:hAnsi="Wingdings" w:cs="Wingdings" w:hint="default"/>
       </w:rPr>
     </w:lvl>
   </w:abstractNum>
-  <w:abstractNum w:abstractNumId="2" w15:restartNumberingAfterBreak="0">
-    <w:nsid w:val="43D624DA"/>
-    <w:multiLevelType w:val="hybridMultilevel"/>
-    <w:tmpl w:val="65A033A4"/>
-    <w:lvl w:ilvl="0" w:tplc="20000001">
+  <w:abstractNum w:abstractNumId="3">
+    <w:lvl w:ilvl="0">
       <w:start w:val="1"/>
       <w:numFmt w:val="bullet"/>
       <w:lvlText w:val=""/>
       <w:lvlJc w:val="left"/>
       <w:pPr>
+        <w:tabs>
+          <w:tab w:val="num" w:pos="0"/>
+        </w:tabs>
         <w:ind w:left="720" w:hanging="360"/>
       </w:pPr>
       <w:rPr>
-        <w:rFonts w:ascii="Symbol" w:hAnsi="Symbol" w:hint="default"/>
-      </w:rPr>
-    </w:lvl>
-    <w:lvl w:ilvl="1" w:tplc="20000003" w:tentative="1">
+        <w:rFonts w:ascii="Symbol" w:hAnsi="Symbol" w:cs="Symbol" w:hint="default"/>
+      </w:rPr>
+    </w:lvl>
+    <w:lvl w:ilvl="1">
       <w:start w:val="1"/>
       <w:numFmt w:val="bullet"/>
       <w:lvlText w:val="o"/>
       <w:lvlJc w:val="left"/>
       <w:pPr>
+        <w:tabs>
+          <w:tab w:val="num" w:pos="0"/>
+        </w:tabs>
         <w:ind w:left="1440" w:hanging="360"/>
       </w:pPr>
       <w:rPr>
         <w:rFonts w:ascii="Courier New" w:hAnsi="Courier New" w:cs="Courier New" w:hint="default"/>
       </w:rPr>
     </w:lvl>
-    <w:lvl w:ilvl="2" w:tplc="20000005" w:tentative="1">
+    <w:lvl w:ilvl="2">
       <w:start w:val="1"/>
       <w:numFmt w:val="bullet"/>
       <w:lvlText w:val=""/>
       <w:lvlJc w:val="left"/>
       <w:pPr>
+        <w:tabs>
+          <w:tab w:val="num" w:pos="0"/>
+        </w:tabs>
         <w:ind w:left="2160" w:hanging="360"/>
       </w:pPr>
       <w:rPr>
-        <w:rFonts w:ascii="Wingdings" w:hAnsi="Wingdings" w:hint="default"/>
-      </w:rPr>
-    </w:lvl>
-    <w:lvl w:ilvl="3" w:tplc="20000001" w:tentative="1">
+        <w:rFonts w:ascii="Wingdings" w:hAnsi="Wingdings" w:cs="Wingdings" w:hint="default"/>
+      </w:rPr>
+    </w:lvl>
+    <w:lvl w:ilvl="3">
       <w:start w:val="1"/>
       <w:numFmt w:val="bullet"/>
       <w:lvlText w:val=""/>
       <w:lvlJc w:val="left"/>
       <w:pPr>
+        <w:tabs>
+          <w:tab w:val="num" w:pos="0"/>
+        </w:tabs>
         <w:ind w:left="2880" w:hanging="360"/>
       </w:pPr>
       <w:rPr>
-        <w:rFonts w:ascii="Symbol" w:hAnsi="Symbol" w:hint="default"/>
-      </w:rPr>
-    </w:lvl>
-    <w:lvl w:ilvl="4" w:tplc="20000003" w:tentative="1">
+        <w:rFonts w:ascii="Symbol" w:hAnsi="Symbol" w:cs="Symbol" w:hint="default"/>
+      </w:rPr>
+    </w:lvl>
+    <w:lvl w:ilvl="4">
       <w:start w:val="1"/>
       <w:numFmt w:val="bullet"/>
       <w:lvlText w:val="o"/>
       <w:lvlJc w:val="left"/>
       <w:pPr>
+        <w:tabs>
+          <w:tab w:val="num" w:pos="0"/>
+        </w:tabs>
         <w:ind w:left="3600" w:hanging="360"/>
       </w:pPr>
       <w:rPr>
         <w:rFonts w:ascii="Courier New" w:hAnsi="Courier New" w:cs="Courier New" w:hint="default"/>
       </w:rPr>
     </w:lvl>
-    <w:lvl w:ilvl="5" w:tplc="20000005" w:tentative="1">
+    <w:lvl w:ilvl="5">
       <w:start w:val="1"/>
       <w:numFmt w:val="bullet"/>
       <w:lvlText w:val=""/>
       <w:lvlJc w:val="left"/>
       <w:pPr>
+        <w:tabs>
+          <w:tab w:val="num" w:pos="0"/>
+        </w:tabs>
         <w:ind w:left="4320" w:hanging="360"/>
       </w:pPr>
       <w:rPr>
-        <w:rFonts w:ascii="Wingdings" w:hAnsi="Wingdings" w:hint="default"/>
-      </w:rPr>
-    </w:lvl>
-    <w:lvl w:ilvl="6" w:tplc="20000001" w:tentative="1">
+        <w:rFonts w:ascii="Wingdings" w:hAnsi="Wingdings" w:cs="Wingdings" w:hint="default"/>
+      </w:rPr>
+    </w:lvl>
+    <w:lvl w:ilvl="6">
       <w:start w:val="1"/>
       <w:numFmt w:val="bullet"/>
       <w:lvlText w:val=""/>
       <w:lvlJc w:val="left"/>
       <w:pPr>
+        <w:tabs>
+          <w:tab w:val="num" w:pos="0"/>
+        </w:tabs>
         <w:ind w:left="5040" w:hanging="360"/>
       </w:pPr>
       <w:rPr>
-        <w:rFonts w:ascii="Symbol" w:hAnsi="Symbol" w:hint="default"/>
-      </w:rPr>
-    </w:lvl>
-    <w:lvl w:ilvl="7" w:tplc="20000003" w:tentative="1">
+        <w:rFonts w:ascii="Symbol" w:hAnsi="Symbol" w:cs="Symbol" w:hint="default"/>
+      </w:rPr>
+    </w:lvl>
+    <w:lvl w:ilvl="7">
       <w:start w:val="1"/>
       <w:numFmt w:val="bullet"/>
       <w:lvlText w:val="o"/>
       <w:lvlJc w:val="left"/>
       <w:pPr>
+        <w:tabs>
+          <w:tab w:val="num" w:pos="0"/>
+        </w:tabs>
         <w:ind w:left="5760" w:hanging="360"/>
       </w:pPr>
       <w:rPr>
         <w:rFonts w:ascii="Courier New" w:hAnsi="Courier New" w:cs="Courier New" w:hint="default"/>
       </w:rPr>
     </w:lvl>
-    <w:lvl w:ilvl="8" w:tplc="20000005" w:tentative="1">
+    <w:lvl w:ilvl="8">
       <w:start w:val="1"/>
       <w:numFmt w:val="bullet"/>
       <w:lvlText w:val=""/>
       <w:lvlJc w:val="left"/>
       <w:pPr>
+        <w:tabs>
+          <w:tab w:val="num" w:pos="0"/>
+        </w:tabs>
         <w:ind w:left="6480" w:hanging="360"/>
       </w:pPr>
       <w:rPr>
-        <w:rFonts w:ascii="Wingdings" w:hAnsi="Wingdings" w:hint="default"/>
+        <w:rFonts w:ascii="Wingdings" w:hAnsi="Wingdings" w:cs="Wingdings" w:hint="default"/>
       </w:rPr>
     </w:lvl>
   </w:abstractNum>
-  <w:abstractNum w:abstractNumId="3" w15:restartNumberingAfterBreak="0">
-    <w:nsid w:val="7E067DD4"/>
-    <w:multiLevelType w:val="hybridMultilevel"/>
-    <w:tmpl w:val="E2B60496"/>
-    <w:lvl w:ilvl="0" w:tplc="20000001">
+  <w:abstractNum w:abstractNumId="4">
+    <w:lvl w:ilvl="0">
       <w:start w:val="1"/>
       <w:numFmt w:val="bullet"/>
       <w:lvlText w:val=""/>
       <w:lvlJc w:val="left"/>
       <w:pPr>
+        <w:tabs>
+          <w:tab w:val="num" w:pos="0"/>
+        </w:tabs>
         <w:ind w:left="720" w:hanging="360"/>
       </w:pPr>
       <w:rPr>
-        <w:rFonts w:ascii="Symbol" w:hAnsi="Symbol" w:hint="default"/>
-      </w:rPr>
-    </w:lvl>
-    <w:lvl w:ilvl="1" w:tplc="20000003" w:tentative="1">
+        <w:rFonts w:ascii="Symbol" w:hAnsi="Symbol" w:cs="Symbol" w:hint="default"/>
+      </w:rPr>
+    </w:lvl>
+    <w:lvl w:ilvl="1">
       <w:start w:val="1"/>
       <w:numFmt w:val="bullet"/>
       <w:lvlText w:val="o"/>
       <w:lvlJc w:val="left"/>
       <w:pPr>
+        <w:tabs>
+          <w:tab w:val="num" w:pos="0"/>
+        </w:tabs>
         <w:ind w:left="1440" w:hanging="360"/>
       </w:pPr>
       <w:rPr>
         <w:rFonts w:ascii="Courier New" w:hAnsi="Courier New" w:cs="Courier New" w:hint="default"/>
       </w:rPr>
     </w:lvl>
-    <w:lvl w:ilvl="2" w:tplc="20000005" w:tentative="1">
+    <w:lvl w:ilvl="2">
       <w:start w:val="1"/>
       <w:numFmt w:val="bullet"/>
       <w:lvlText w:val=""/>
       <w:lvlJc w:val="left"/>
       <w:pPr>
+        <w:tabs>
+          <w:tab w:val="num" w:pos="0"/>
+        </w:tabs>
         <w:ind w:left="2160" w:hanging="360"/>
       </w:pPr>
       <w:rPr>
-        <w:rFonts w:ascii="Wingdings" w:hAnsi="Wingdings" w:hint="default"/>
-      </w:rPr>
-    </w:lvl>
-    <w:lvl w:ilvl="3" w:tplc="20000001" w:tentative="1">
+        <w:rFonts w:ascii="Wingdings" w:hAnsi="Wingdings" w:cs="Wingdings" w:hint="default"/>
+      </w:rPr>
+    </w:lvl>
+    <w:lvl w:ilvl="3">
       <w:start w:val="1"/>
       <w:numFmt w:val="bullet"/>
       <w:lvlText w:val=""/>
       <w:lvlJc w:val="left"/>
       <w:pPr>
+        <w:tabs>
+          <w:tab w:val="num" w:pos="0"/>
+        </w:tabs>
         <w:ind w:left="2880" w:hanging="360"/>
       </w:pPr>
       <w:rPr>
-        <w:rFonts w:ascii="Symbol" w:hAnsi="Symbol" w:hint="default"/>
-      </w:rPr>
-    </w:lvl>
-    <w:lvl w:ilvl="4" w:tplc="20000003" w:tentative="1">
+        <w:rFonts w:ascii="Symbol" w:hAnsi="Symbol" w:cs="Symbol" w:hint="default"/>
+      </w:rPr>
+    </w:lvl>
+    <w:lvl w:ilvl="4">
       <w:start w:val="1"/>
       <w:numFmt w:val="bullet"/>
       <w:lvlText w:val="o"/>
       <w:lvlJc w:val="left"/>
       <w:pPr>
+        <w:tabs>
+          <w:tab w:val="num" w:pos="0"/>
+        </w:tabs>
         <w:ind w:left="3600" w:hanging="360"/>
       </w:pPr>
       <w:rPr>
         <w:rFonts w:ascii="Courier New" w:hAnsi="Courier New" w:cs="Courier New" w:hint="default"/>
       </w:rPr>
     </w:lvl>
-    <w:lvl w:ilvl="5" w:tplc="20000005" w:tentative="1">
+    <w:lvl w:ilvl="5">
       <w:start w:val="1"/>
       <w:numFmt w:val="bullet"/>
       <w:lvlText w:val=""/>
       <w:lvlJc w:val="left"/>
       <w:pPr>
+        <w:tabs>
+          <w:tab w:val="num" w:pos="0"/>
+        </w:tabs>
         <w:ind w:left="4320" w:hanging="360"/>
       </w:pPr>
       <w:rPr>
-        <w:rFonts w:ascii="Wingdings" w:hAnsi="Wingdings" w:hint="default"/>
-      </w:rPr>
-    </w:lvl>
-    <w:lvl w:ilvl="6" w:tplc="20000001" w:tentative="1">
+        <w:rFonts w:ascii="Wingdings" w:hAnsi="Wingdings" w:cs="Wingdings" w:hint="default"/>
+      </w:rPr>
+    </w:lvl>
+    <w:lvl w:ilvl="6">
       <w:start w:val="1"/>
       <w:numFmt w:val="bullet"/>
       <w:lvlText w:val=""/>
       <w:lvlJc w:val="left"/>
       <w:pPr>
+        <w:tabs>
+          <w:tab w:val="num" w:pos="0"/>
+        </w:tabs>
         <w:ind w:left="5040" w:hanging="360"/>
       </w:pPr>
       <w:rPr>
-        <w:rFonts w:ascii="Symbol" w:hAnsi="Symbol" w:hint="default"/>
-      </w:rPr>
-    </w:lvl>
-    <w:lvl w:ilvl="7" w:tplc="20000003" w:tentative="1">
+        <w:rFonts w:ascii="Symbol" w:hAnsi="Symbol" w:cs="Symbol" w:hint="default"/>
+      </w:rPr>
+    </w:lvl>
+    <w:lvl w:ilvl="7">
       <w:start w:val="1"/>
       <w:numFmt w:val="bullet"/>
       <w:lvlText w:val="o"/>
       <w:lvlJc w:val="left"/>
       <w:pPr>
+        <w:tabs>
+          <w:tab w:val="num" w:pos="0"/>
+        </w:tabs>
         <w:ind w:left="5760" w:hanging="360"/>
       </w:pPr>
       <w:rPr>
         <w:rFonts w:ascii="Courier New" w:hAnsi="Courier New" w:cs="Courier New" w:hint="default"/>
       </w:rPr>
     </w:lvl>
-    <w:lvl w:ilvl="8" w:tplc="20000005" w:tentative="1">
+    <w:lvl w:ilvl="8">
       <w:start w:val="1"/>
       <w:numFmt w:val="bullet"/>
       <w:lvlText w:val=""/>
       <w:lvlJc w:val="left"/>
       <w:pPr>
+        <w:tabs>
+          <w:tab w:val="num" w:pos="0"/>
+        </w:tabs>
         <w:ind w:left="6480" w:hanging="360"/>
       </w:pPr>
       <w:rPr>
-        <w:rFonts w:ascii="Wingdings" w:hAnsi="Wingdings" w:hint="default"/>
-      </w:rPr>
+        <w:rFonts w:ascii="Wingdings" w:hAnsi="Wingdings" w:cs="Wingdings" w:hint="default"/>
+      </w:rPr>
+    </w:lvl>
+  </w:abstractNum>
+  <w:abstractNum w:abstractNumId="5">
+    <w:lvl w:ilvl="0">
+      <w:start w:val="1"/>
+      <w:numFmt w:val="none"/>
+      <w:suff w:val="nothing"/>
+      <w:lvlText w:val=""/>
+      <w:lvlJc w:val="left"/>
+      <w:pPr>
+        <w:tabs>
+          <w:tab w:val="num" w:pos="0"/>
+        </w:tabs>
+        <w:ind w:left="0" w:hanging="0"/>
+      </w:pPr>
+    </w:lvl>
+    <w:lvl w:ilvl="1">
+      <w:start w:val="1"/>
+      <w:numFmt w:val="none"/>
+      <w:suff w:val="nothing"/>
+      <w:lvlText w:val=""/>
+      <w:lvlJc w:val="left"/>
+      <w:pPr>
+        <w:tabs>
+          <w:tab w:val="num" w:pos="0"/>
+        </w:tabs>
+        <w:ind w:left="0" w:hanging="0"/>
+      </w:pPr>
+    </w:lvl>
+    <w:lvl w:ilvl="2">
+      <w:start w:val="1"/>
+      <w:numFmt w:val="none"/>
+      <w:suff w:val="nothing"/>
+      <w:lvlText w:val=""/>
+      <w:lvlJc w:val="left"/>
+      <w:pPr>
+        <w:tabs>
+          <w:tab w:val="num" w:pos="0"/>
+        </w:tabs>
+        <w:ind w:left="0" w:hanging="0"/>
+      </w:pPr>
+    </w:lvl>
+    <w:lvl w:ilvl="3">
+      <w:start w:val="1"/>
+      <w:numFmt w:val="none"/>
+      <w:suff w:val="nothing"/>
+      <w:lvlText w:val=""/>
+      <w:lvlJc w:val="left"/>
+      <w:pPr>
+        <w:tabs>
+          <w:tab w:val="num" w:pos="0"/>
+        </w:tabs>
+        <w:ind w:left="0" w:hanging="0"/>
+      </w:pPr>
+    </w:lvl>
+    <w:lvl w:ilvl="4">
+      <w:start w:val="1"/>
+      <w:numFmt w:val="none"/>
+      <w:suff w:val="nothing"/>
+      <w:lvlText w:val=""/>
+      <w:lvlJc w:val="left"/>
+      <w:pPr>
+        <w:tabs>
+          <w:tab w:val="num" w:pos="0"/>
+        </w:tabs>
+        <w:ind w:left="0" w:hanging="0"/>
+      </w:pPr>
+    </w:lvl>
+    <w:lvl w:ilvl="5">
+      <w:start w:val="1"/>
+      <w:numFmt w:val="none"/>
+      <w:suff w:val="nothing"/>
+      <w:lvlText w:val=""/>
+      <w:lvlJc w:val="left"/>
+      <w:pPr>
+        <w:tabs>
+          <w:tab w:val="num" w:pos="0"/>
+        </w:tabs>
+        <w:ind w:left="0" w:hanging="0"/>
+      </w:pPr>
+    </w:lvl>
+    <w:lvl w:ilvl="6">
+      <w:start w:val="1"/>
+      <w:numFmt w:val="none"/>
+      <w:suff w:val="nothing"/>
+      <w:lvlText w:val=""/>
+      <w:lvlJc w:val="left"/>
+      <w:pPr>
+        <w:tabs>
+          <w:tab w:val="num" w:pos="0"/>
+        </w:tabs>
+        <w:ind w:left="0" w:hanging="0"/>
+      </w:pPr>
+    </w:lvl>
+    <w:lvl w:ilvl="7">
+      <w:start w:val="1"/>
+      <w:numFmt w:val="none"/>
+      <w:suff w:val="nothing"/>
+      <w:lvlText w:val=""/>
+      <w:lvlJc w:val="left"/>
+      <w:pPr>
+        <w:tabs>
+          <w:tab w:val="num" w:pos="0"/>
+        </w:tabs>
+        <w:ind w:left="0" w:hanging="0"/>
+      </w:pPr>
+    </w:lvl>
+    <w:lvl w:ilvl="8">
+      <w:start w:val="1"/>
+      <w:numFmt w:val="none"/>
+      <w:suff w:val="nothing"/>
+      <w:lvlText w:val=""/>
+      <w:lvlJc w:val="left"/>
+      <w:pPr>
+        <w:tabs>
+          <w:tab w:val="num" w:pos="0"/>
+        </w:tabs>
+        <w:ind w:left="0" w:hanging="0"/>
+      </w:pPr>
     </w:lvl>
   </w:abstractNum>
   <w:num w:numId="1">
@@ -1181,17 +1411,20 @@
     <w:abstractNumId w:val="3"/>
   </w:num>
   <w:num w:numId="4">
-    <w:abstractNumId w:val="0"/>
+    <w:abstractNumId w:val="4"/>
+  </w:num>
+  <w:num w:numId="5">
+    <w:abstractNumId w:val="5"/>
   </w:num>
 </w:numbering>
 </file>
 
 <file path=word/styles.xml><?xml version="1.0" encoding="utf-8"?>
-<w:styles xmlns:mc="http://schemas.openxmlformats.org/markup-compatibility/2006" xmlns:r="http://schemas.openxmlformats.org/officeDocument/2006/relationships" xmlns:w="http://schemas.openxmlformats.org/wordprocessingml/2006/main" xmlns:w14="http://schemas.microsoft.com/office/word/2010/wordml" xmlns:w15="http://schemas.microsoft.com/office/word/2012/wordml" xmlns:w16cex="http://schemas.microsoft.com/office/word/2018/wordml/cex" xmlns:w16cid="http://schemas.microsoft.com/office/word/2016/wordml/cid" xmlns:w16="http://schemas.microsoft.com/office/word/2018/wordml" xmlns:w16se="http://schemas.microsoft.com/office/word/2015/wordml/symex" mc:Ignorable="w14 w15 w16se w16cid w16 w16cex">
+<w:styles xmlns:w="http://schemas.openxmlformats.org/wordprocessingml/2006/main" xmlns:w14="http://schemas.microsoft.com/office/word/2010/wordml" xmlns:mc="http://schemas.openxmlformats.org/markup-compatibility/2006" mc:Ignorable="w14">
   <w:docDefaults>
     <w:rPrDefault>
       <w:rPr>
-        <w:rFonts w:asciiTheme="minorHAnsi" w:eastAsiaTheme="minorHAnsi" w:hAnsiTheme="minorHAnsi" w:cstheme="minorBidi"/>
+        <w:rFonts w:ascii="Calibri" w:hAnsi="Calibri" w:eastAsia="Calibri" w:cs="" w:asciiTheme="minorHAnsi" w:cstheme="minorBidi" w:eastAsiaTheme="minorHAnsi" w:hAnsiTheme="minorHAnsi"/>
         <w:sz w:val="22"/>
         <w:szCs w:val="22"/>
         <w:lang w:val="en-NL" w:eastAsia="en-US" w:bidi="ar-SA"/>
@@ -1199,21 +1432,21 @@
     </w:rPrDefault>
     <w:pPrDefault>
       <w:pPr>
-        <w:spacing w:after="160" w:line="259" w:lineRule="auto"/>
+        <w:suppressAutoHyphens w:val="true"/>
       </w:pPr>
     </w:pPrDefault>
   </w:docDefaults>
   <w:latentStyles w:defLockedState="0" w:defUIPriority="99" w:defSemiHidden="0" w:defUnhideWhenUsed="0" w:defQFormat="0" w:count="376">
     <w:lsdException w:name="Normal" w:uiPriority="0" w:qFormat="1"/>
     <w:lsdException w:name="heading 1" w:uiPriority="9" w:qFormat="1"/>
-    <w:lsdException w:name="heading 2" w:semiHidden="1" w:uiPriority="9" w:unhideWhenUsed="1" w:qFormat="1"/>
-    <w:lsdException w:name="heading 3" w:semiHidden="1" w:uiPriority="9" w:unhideWhenUsed="1" w:qFormat="1"/>
-    <w:lsdException w:name="heading 4" w:semiHidden="1" w:uiPriority="9" w:unhideWhenUsed="1" w:qFormat="1"/>
-    <w:lsdException w:name="heading 5" w:semiHidden="1" w:uiPriority="9" w:unhideWhenUsed="1" w:qFormat="1"/>
-    <w:lsdException w:name="heading 6" w:semiHidden="1" w:uiPriority="9" w:unhideWhenUsed="1" w:qFormat="1"/>
-    <w:lsdException w:name="heading 7" w:semiHidden="1" w:uiPriority="9" w:unhideWhenUsed="1" w:qFormat="1"/>
-    <w:lsdException w:name="heading 8" w:semiHidden="1" w:uiPriority="9" w:unhideWhenUsed="1" w:qFormat="1"/>
-    <w:lsdException w:name="heading 9" w:semiHidden="1" w:uiPriority="9" w:unhideWhenUsed="1" w:qFormat="1"/>
+    <w:lsdException w:name="heading 2" w:uiPriority="9" w:semiHidden="1" w:unhideWhenUsed="1" w:qFormat="1"/>
+    <w:lsdException w:name="heading 3" w:uiPriority="9" w:semiHidden="1" w:unhideWhenUsed="1" w:qFormat="1"/>
+    <w:lsdException w:name="heading 4" w:uiPriority="9" w:semiHidden="1" w:unhideWhenUsed="1" w:qFormat="1"/>
+    <w:lsdException w:name="heading 5" w:uiPriority="9" w:semiHidden="1" w:unhideWhenUsed="1" w:qFormat="1"/>
+    <w:lsdException w:name="heading 6" w:uiPriority="9" w:semiHidden="1" w:unhideWhenUsed="1" w:qFormat="1"/>
+    <w:lsdException w:name="heading 7" w:uiPriority="9" w:semiHidden="1" w:unhideWhenUsed="1" w:qFormat="1"/>
+    <w:lsdException w:name="heading 8" w:uiPriority="9" w:semiHidden="1" w:unhideWhenUsed="1" w:qFormat="1"/>
+    <w:lsdException w:name="heading 9" w:uiPriority="9" w:semiHidden="1" w:unhideWhenUsed="1" w:qFormat="1"/>
     <w:lsdException w:name="index 1" w:semiHidden="1" w:unhideWhenUsed="1"/>
     <w:lsdException w:name="index 2" w:semiHidden="1" w:unhideWhenUsed="1"/>
     <w:lsdException w:name="index 3" w:semiHidden="1" w:unhideWhenUsed="1"/>
@@ -1223,22 +1456,22 @@
     <w:lsdException w:name="index 7" w:semiHidden="1" w:unhideWhenUsed="1"/>
     <w:lsdException w:name="index 8" w:semiHidden="1" w:unhideWhenUsed="1"/>
     <w:lsdException w:name="index 9" w:semiHidden="1" w:unhideWhenUsed="1"/>
-    <w:lsdException w:name="toc 1" w:semiHidden="1" w:uiPriority="39" w:unhideWhenUsed="1"/>
-    <w:lsdException w:name="toc 2" w:semiHidden="1" w:uiPriority="39" w:unhideWhenUsed="1"/>
-    <w:lsdException w:name="toc 3" w:semiHidden="1" w:uiPriority="39" w:unhideWhenUsed="1"/>
-    <w:lsdException w:name="toc 4" w:semiHidden="1" w:uiPriority="39" w:unhideWhenUsed="1"/>
-    <w:lsdException w:name="toc 5" w:semiHidden="1" w:uiPriority="39" w:unhideWhenUsed="1"/>
-    <w:lsdException w:name="toc 6" w:semiHidden="1" w:uiPriority="39" w:unhideWhenUsed="1"/>
-    <w:lsdException w:name="toc 7" w:semiHidden="1" w:uiPriority="39" w:unhideWhenUsed="1"/>
-    <w:lsdException w:name="toc 8" w:semiHidden="1" w:uiPriority="39" w:unhideWhenUsed="1"/>
-    <w:lsdException w:name="toc 9" w:semiHidden="1" w:uiPriority="39" w:unhideWhenUsed="1"/>
+    <w:lsdException w:name="toc 1" w:uiPriority="39" w:semiHidden="1" w:unhideWhenUsed="1"/>
+    <w:lsdException w:name="toc 2" w:uiPriority="39" w:semiHidden="1" w:unhideWhenUsed="1"/>
+    <w:lsdException w:name="toc 3" w:uiPriority="39" w:semiHidden="1" w:unhideWhenUsed="1"/>
+    <w:lsdException w:name="toc 4" w:uiPriority="39" w:semiHidden="1" w:unhideWhenUsed="1"/>
+    <w:lsdException w:name="toc 5" w:uiPriority="39" w:semiHidden="1" w:unhideWhenUsed="1"/>
+    <w:lsdException w:name="toc 6" w:uiPriority="39" w:semiHidden="1" w:unhideWhenUsed="1"/>
+    <w:lsdException w:name="toc 7" w:uiPriority="39" w:semiHidden="1" w:unhideWhenUsed="1"/>
+    <w:lsdException w:name="toc 8" w:uiPriority="39" w:semiHidden="1" w:unhideWhenUsed="1"/>
+    <w:lsdException w:name="toc 9" w:uiPriority="39" w:semiHidden="1" w:unhideWhenUsed="1"/>
     <w:lsdException w:name="Normal Indent" w:semiHidden="1" w:unhideWhenUsed="1"/>
     <w:lsdException w:name="footnote text" w:semiHidden="1" w:unhideWhenUsed="1"/>
     <w:lsdException w:name="annotation text" w:semiHidden="1" w:unhideWhenUsed="1"/>
     <w:lsdException w:name="header" w:semiHidden="1" w:unhideWhenUsed="1"/>
     <w:lsdException w:name="footer" w:semiHidden="1" w:unhideWhenUsed="1"/>
     <w:lsdException w:name="index heading" w:semiHidden="1" w:unhideWhenUsed="1"/>
-    <w:lsdException w:name="caption" w:semiHidden="1" w:uiPriority="35" w:unhideWhenUsed="1" w:qFormat="1"/>
+    <w:lsdException w:name="caption" w:uiPriority="35" w:semiHidden="1" w:unhideWhenUsed="1" w:qFormat="1"/>
     <w:lsdException w:name="table of figures" w:semiHidden="1" w:unhideWhenUsed="1"/>
     <w:lsdException w:name="envelope address" w:semiHidden="1" w:unhideWhenUsed="1"/>
     <w:lsdException w:name="envelope return" w:semiHidden="1" w:unhideWhenUsed="1"/>
@@ -1269,7 +1502,7 @@
     <w:lsdException w:name="Title" w:uiPriority="10" w:qFormat="1"/>
     <w:lsdException w:name="Closing" w:semiHidden="1" w:unhideWhenUsed="1"/>
     <w:lsdException w:name="Signature" w:semiHidden="1" w:unhideWhenUsed="1"/>
-    <w:lsdException w:name="Default Paragraph Font" w:semiHidden="1" w:uiPriority="1" w:unhideWhenUsed="1"/>
+    <w:lsdException w:name="Default Paragraph Font" w:uiPriority="1" w:semiHidden="1" w:unhideWhenUsed="1"/>
     <w:lsdException w:name="Body Text" w:semiHidden="1" w:unhideWhenUsed="1"/>
     <w:lsdException w:name="Body Text Indent" w:semiHidden="1" w:unhideWhenUsed="1"/>
     <w:lsdException w:name="List Continue" w:semiHidden="1" w:unhideWhenUsed="1"/>
@@ -1469,8 +1702,8 @@
     <w:lsdException w:name="Subtle Reference" w:uiPriority="31" w:qFormat="1"/>
     <w:lsdException w:name="Intense Reference" w:uiPriority="32" w:qFormat="1"/>
     <w:lsdException w:name="Book Title" w:uiPriority="33" w:qFormat="1"/>
-    <w:lsdException w:name="Bibliography" w:semiHidden="1" w:uiPriority="37" w:unhideWhenUsed="1"/>
-    <w:lsdException w:name="TOC Heading" w:semiHidden="1" w:uiPriority="39" w:unhideWhenUsed="1" w:qFormat="1"/>
+    <w:lsdException w:name="Bibliography" w:uiPriority="37" w:semiHidden="1" w:unhideWhenUsed="1"/>
+    <w:lsdException w:name="TOC Heading" w:uiPriority="39" w:semiHidden="1" w:unhideWhenUsed="1" w:qFormat="1"/>
     <w:lsdException w:name="Plain Table 1" w:uiPriority="41"/>
     <w:lsdException w:name="Plain Table 2" w:uiPriority="42"/>
     <w:lsdException w:name="Plain Table 3" w:uiPriority="43"/>
@@ -1581,15 +1814,109 @@
     <w:lsdException w:name="Unresolved Mention" w:semiHidden="1" w:unhideWhenUsed="1"/>
     <w:lsdException w:name="Smart Link" w:semiHidden="1" w:unhideWhenUsed="1"/>
   </w:latentStyles>
-  <w:style w:type="paragraph" w:default="1" w:styleId="Normal">
+  <w:style w:type="paragraph" w:styleId="Normal" w:default="1">
     <w:name w:val="Normal"/>
     <w:qFormat/>
+    <w:pPr>
+      <w:widowControl/>
+      <w:bidi w:val="0"/>
+      <w:spacing w:lineRule="auto" w:line="259" w:before="0" w:after="160"/>
+      <w:jc w:val="left"/>
+    </w:pPr>
+    <w:rPr>
+      <w:rFonts w:ascii="Calibri" w:hAnsi="Calibri" w:eastAsia="Calibri" w:cs="" w:asciiTheme="minorHAnsi" w:cstheme="minorBidi" w:eastAsiaTheme="minorHAnsi" w:hAnsiTheme="minorHAnsi"/>
+      <w:color w:val="auto"/>
+      <w:kern w:val="0"/>
+      <w:sz w:val="22"/>
+      <w:szCs w:val="22"/>
+      <w:lang w:val="en-NL" w:eastAsia="en-US" w:bidi="ar-SA"/>
+    </w:rPr>
   </w:style>
-  <w:style w:type="character" w:default="1" w:styleId="DefaultParagraphFont">
+  <w:style w:type="character" w:styleId="DefaultParagraphFont" w:default="1">
     <w:name w:val="Default Paragraph Font"/>
     <w:uiPriority w:val="1"/>
     <w:semiHidden/>
     <w:unhideWhenUsed/>
+    <w:qFormat/>
+    <w:rPr/>
+  </w:style>
+  <w:style w:type="paragraph" w:styleId="Heading">
+    <w:name w:val="Heading"/>
+    <w:basedOn w:val="Normal"/>
+    <w:next w:val="TextBody"/>
+    <w:qFormat/>
+    <w:pPr>
+      <w:keepNext w:val="true"/>
+      <w:spacing w:before="240" w:after="120"/>
+    </w:pPr>
+    <w:rPr>
+      <w:rFonts w:ascii="Liberation Sans" w:hAnsi="Liberation Sans" w:eastAsia="Noto Sans CJK SC" w:cs="Lohit Devanagari"/>
+      <w:sz w:val="28"/>
+      <w:szCs w:val="28"/>
+    </w:rPr>
+  </w:style>
+  <w:style w:type="paragraph" w:styleId="TextBody">
+    <w:name w:val="Body Text"/>
+    <w:basedOn w:val="Normal"/>
+    <w:pPr>
+      <w:spacing w:lineRule="auto" w:line="276" w:before="0" w:after="140"/>
+    </w:pPr>
+    <w:rPr/>
+  </w:style>
+  <w:style w:type="paragraph" w:styleId="List">
+    <w:name w:val="List"/>
+    <w:basedOn w:val="TextBody"/>
+    <w:pPr/>
+    <w:rPr>
+      <w:rFonts w:cs="Lohit Devanagari"/>
+    </w:rPr>
+  </w:style>
+  <w:style w:type="paragraph" w:styleId="Caption">
+    <w:name w:val="Caption"/>
+    <w:basedOn w:val="Normal"/>
+    <w:qFormat/>
+    <w:pPr>
+      <w:suppressLineNumbers/>
+      <w:spacing w:before="120" w:after="120"/>
+    </w:pPr>
+    <w:rPr>
+      <w:rFonts w:cs="Lohit Devanagari"/>
+      <w:i/>
+      <w:iCs/>
+      <w:sz w:val="24"/>
+      <w:szCs w:val="24"/>
+    </w:rPr>
+  </w:style>
+  <w:style w:type="paragraph" w:styleId="Index">
+    <w:name w:val="Index"/>
+    <w:basedOn w:val="Normal"/>
+    <w:qFormat/>
+    <w:pPr>
+      <w:suppressLineNumbers/>
+    </w:pPr>
+    <w:rPr>
+      <w:rFonts w:cs="Lohit Devanagari"/>
+    </w:rPr>
+  </w:style>
+  <w:style w:type="paragraph" w:styleId="ListParagraph">
+    <w:name w:val="List Paragraph"/>
+    <w:basedOn w:val="Normal"/>
+    <w:uiPriority w:val="34"/>
+    <w:qFormat/>
+    <w:rsid w:val="006f04b0"/>
+    <w:pPr>
+      <w:spacing w:before="0" w:after="160"/>
+      <w:ind w:left="720" w:hanging="0"/>
+      <w:contextualSpacing/>
+    </w:pPr>
+    <w:rPr/>
+  </w:style>
+  <w:style w:type="numbering" w:styleId="NoList" w:default="1">
+    <w:name w:val="No List"/>
+    <w:uiPriority w:val="99"/>
+    <w:semiHidden/>
+    <w:unhideWhenUsed/>
+    <w:qFormat/>
   </w:style>
   <w:style w:type="table" w:default="1" w:styleId="TableNormal">
     <w:name w:val="Normal Table"/>
@@ -1605,23 +1932,6 @@
         <w:right w:w="108" w:type="dxa"/>
       </w:tblCellMar>
     </w:tblPr>
-  </w:style>
-  <w:style w:type="numbering" w:default="1" w:styleId="NoList">
-    <w:name w:val="No List"/>
-    <w:uiPriority w:val="99"/>
-    <w:semiHidden/>
-    <w:unhideWhenUsed/>
-  </w:style>
-  <w:style w:type="paragraph" w:styleId="ListParagraph">
-    <w:name w:val="List Paragraph"/>
-    <w:basedOn w:val="Normal"/>
-    <w:uiPriority w:val="34"/>
-    <w:qFormat/>
-    <w:rsid w:val="006F04B0"/>
-    <w:pPr>
-      <w:ind w:left="720"/>
-      <w:contextualSpacing/>
-    </w:pPr>
   </w:style>
 </w:styles>
 </file>

</xml_diff>